<commit_message>
Removed standard text, removed second order derivatives and removed spell mistakes
</commit_message>
<xml_diff>
--- a/implementatieplannen/working/Implementatieplan.docx
+++ b/implementatieplannen/working/Implementatieplan.docx
@@ -11,15 +11,15 @@
       <w:r>
         <w:t xml:space="preserve"> </w:t>
       </w:r>
-      <w:bookmarkStart w:id="0" w:name="_Toc5097322"/>
+      <w:bookmarkStart w:id="0" w:name="_Toc5098663"/>
       <w:r>
         <w:t xml:space="preserve">Implementatieplan </w:t>
       </w:r>
+      <w:proofErr w:type="spellStart"/>
+      <w:r>
+        <w:t>Canny</w:t>
+      </w:r>
       <w:bookmarkEnd w:id="0"/>
-      <w:proofErr w:type="spellStart"/>
-      <w:r>
-        <w:t>Canny</w:t>
-      </w:r>
       <w:proofErr w:type="spellEnd"/>
     </w:p>
     <w:p>
@@ -55,8 +55,6 @@
       <w:r>
         <w:br w:type="page"/>
       </w:r>
-      <w:bookmarkStart w:id="1" w:name="_GoBack"/>
-      <w:bookmarkEnd w:id="1"/>
     </w:p>
     <w:p>
       <w:pPr>
@@ -95,6 +93,7 @@
           <w:docPartUnique/>
         </w:docPartObj>
       </w:sdtPr>
+      <w:sdtEndPr/>
       <w:sdtContent>
         <w:p>
           <w:pPr>
@@ -102,7 +101,6 @@
             <w:tabs>
               <w:tab w:val="right" w:pos="9350"/>
             </w:tabs>
-            <w:jc w:val="left"/>
             <w:rPr>
               <w:rFonts w:asciiTheme="minorHAnsi" w:eastAsiaTheme="minorEastAsia" w:hAnsiTheme="minorHAnsi" w:cstheme="minorBidi"/>
               <w:noProof/>
@@ -120,13 +118,13 @@
           <w:r>
             <w:fldChar w:fldCharType="separate"/>
           </w:r>
-          <w:hyperlink w:anchor="_Toc5097322" w:history="1">
+          <w:hyperlink w:anchor="_Toc5098663" w:history="1">
             <w:r>
               <w:rPr>
                 <w:rStyle w:val="Hyperlink"/>
                 <w:noProof/>
               </w:rPr>
-              <w:t>Implementatieplan titel</w:t>
+              <w:t>Implementatieplan Canny</w:t>
             </w:r>
             <w:r>
               <w:rPr>
@@ -147,7 +145,7 @@
                 <w:noProof/>
                 <w:webHidden/>
               </w:rPr>
-              <w:instrText xml:space="preserve"> PAGEREF _Toc5097322 \h </w:instrText>
+              <w:instrText xml:space="preserve"> PAGEREF _Toc5098663 \h </w:instrText>
             </w:r>
             <w:r>
               <w:rPr>
@@ -185,7 +183,6 @@
               <w:tab w:val="left" w:pos="880"/>
               <w:tab w:val="right" w:pos="9350"/>
             </w:tabs>
-            <w:jc w:val="left"/>
             <w:rPr>
               <w:rFonts w:asciiTheme="minorHAnsi" w:eastAsiaTheme="minorEastAsia" w:hAnsiTheme="minorHAnsi" w:cstheme="minorBidi"/>
               <w:noProof/>
@@ -194,7 +191,7 @@
               <w:lang w:val="en-US"/>
             </w:rPr>
           </w:pPr>
-          <w:hyperlink w:anchor="_Toc5097323" w:history="1">
+          <w:hyperlink w:anchor="_Toc5098664" w:history="1">
             <w:r>
               <w:rPr>
                 <w:rStyle w:val="Hyperlink"/>
@@ -238,7 +235,7 @@
                 <w:noProof/>
                 <w:webHidden/>
               </w:rPr>
-              <w:instrText xml:space="preserve"> PAGEREF _Toc5097323 \h </w:instrText>
+              <w:instrText xml:space="preserve"> PAGEREF _Toc5098664 \h </w:instrText>
             </w:r>
             <w:r>
               <w:rPr>
@@ -276,7 +273,6 @@
               <w:tab w:val="left" w:pos="880"/>
               <w:tab w:val="right" w:pos="9350"/>
             </w:tabs>
-            <w:jc w:val="left"/>
             <w:rPr>
               <w:rFonts w:asciiTheme="minorHAnsi" w:eastAsiaTheme="minorEastAsia" w:hAnsiTheme="minorHAnsi" w:cstheme="minorBidi"/>
               <w:noProof/>
@@ -285,7 +281,7 @@
               <w:lang w:val="en-US"/>
             </w:rPr>
           </w:pPr>
-          <w:hyperlink w:anchor="_Toc5097324" w:history="1">
+          <w:hyperlink w:anchor="_Toc5098665" w:history="1">
             <w:r>
               <w:rPr>
                 <w:rStyle w:val="Hyperlink"/>
@@ -329,7 +325,7 @@
                 <w:noProof/>
                 <w:webHidden/>
               </w:rPr>
-              <w:instrText xml:space="preserve"> PAGEREF _Toc5097324 \h </w:instrText>
+              <w:instrText xml:space="preserve"> PAGEREF _Toc5098665 \h </w:instrText>
             </w:r>
             <w:r>
               <w:rPr>
@@ -367,7 +363,6 @@
               <w:tab w:val="left" w:pos="880"/>
               <w:tab w:val="right" w:pos="9350"/>
             </w:tabs>
-            <w:jc w:val="left"/>
             <w:rPr>
               <w:rFonts w:asciiTheme="minorHAnsi" w:eastAsiaTheme="minorEastAsia" w:hAnsiTheme="minorHAnsi" w:cstheme="minorBidi"/>
               <w:noProof/>
@@ -376,7 +371,7 @@
               <w:lang w:val="en-US"/>
             </w:rPr>
           </w:pPr>
-          <w:hyperlink w:anchor="_Toc5097325" w:history="1">
+          <w:hyperlink w:anchor="_Toc5098666" w:history="1">
             <w:r>
               <w:rPr>
                 <w:rStyle w:val="Hyperlink"/>
@@ -420,7 +415,7 @@
                 <w:noProof/>
                 <w:webHidden/>
               </w:rPr>
-              <w:instrText xml:space="preserve"> PAGEREF _Toc5097325 \h </w:instrText>
+              <w:instrText xml:space="preserve"> PAGEREF _Toc5098666 \h </w:instrText>
             </w:r>
             <w:r>
               <w:rPr>
@@ -458,7 +453,6 @@
               <w:tab w:val="left" w:pos="880"/>
               <w:tab w:val="right" w:pos="9350"/>
             </w:tabs>
-            <w:jc w:val="left"/>
             <w:rPr>
               <w:rFonts w:asciiTheme="minorHAnsi" w:eastAsiaTheme="minorEastAsia" w:hAnsiTheme="minorHAnsi" w:cstheme="minorBidi"/>
               <w:noProof/>
@@ -467,7 +461,7 @@
               <w:lang w:val="en-US"/>
             </w:rPr>
           </w:pPr>
-          <w:hyperlink w:anchor="_Toc5097326" w:history="1">
+          <w:hyperlink w:anchor="_Toc5098667" w:history="1">
             <w:r>
               <w:rPr>
                 <w:rStyle w:val="Hyperlink"/>
@@ -511,7 +505,7 @@
                 <w:noProof/>
                 <w:webHidden/>
               </w:rPr>
-              <w:instrText xml:space="preserve"> PAGEREF _Toc5097326 \h </w:instrText>
+              <w:instrText xml:space="preserve"> PAGEREF _Toc5098667 \h </w:instrText>
             </w:r>
             <w:r>
               <w:rPr>
@@ -548,7 +542,6 @@
             <w:tabs>
               <w:tab w:val="right" w:pos="9350"/>
             </w:tabs>
-            <w:jc w:val="left"/>
             <w:rPr>
               <w:rFonts w:asciiTheme="minorHAnsi" w:eastAsiaTheme="minorEastAsia" w:hAnsiTheme="minorHAnsi" w:cstheme="minorBidi"/>
               <w:noProof/>
@@ -557,7 +550,7 @@
               <w:lang w:val="en-US"/>
             </w:rPr>
           </w:pPr>
-          <w:hyperlink w:anchor="_Toc5097327" w:history="1">
+          <w:hyperlink w:anchor="_Toc5098668" w:history="1">
             <w:r>
               <w:rPr>
                 <w:rStyle w:val="Hyperlink"/>
@@ -584,7 +577,7 @@
                 <w:noProof/>
                 <w:webHidden/>
               </w:rPr>
-              <w:instrText xml:space="preserve"> PAGEREF _Toc5097327 \h </w:instrText>
+              <w:instrText xml:space="preserve"> PAGEREF _Toc5098668 \h </w:instrText>
             </w:r>
             <w:r>
               <w:rPr>
@@ -621,7 +614,6 @@
             <w:tabs>
               <w:tab w:val="right" w:pos="9350"/>
             </w:tabs>
-            <w:jc w:val="left"/>
             <w:rPr>
               <w:rFonts w:asciiTheme="minorHAnsi" w:eastAsiaTheme="minorEastAsia" w:hAnsiTheme="minorHAnsi" w:cstheme="minorBidi"/>
               <w:noProof/>
@@ -630,7 +622,7 @@
               <w:lang w:val="en-US"/>
             </w:rPr>
           </w:pPr>
-          <w:hyperlink w:anchor="_Toc5097328" w:history="1">
+          <w:hyperlink w:anchor="_Toc5098669" w:history="1">
             <w:r>
               <w:rPr>
                 <w:rStyle w:val="Hyperlink"/>
@@ -657,80 +649,7 @@
                 <w:noProof/>
                 <w:webHidden/>
               </w:rPr>
-              <w:instrText xml:space="preserve"> PAGEREF _Toc5097328 \h </w:instrText>
-            </w:r>
-            <w:r>
-              <w:rPr>
-                <w:noProof/>
-                <w:webHidden/>
-              </w:rPr>
-            </w:r>
-            <w:r>
-              <w:rPr>
-                <w:noProof/>
-                <w:webHidden/>
-              </w:rPr>
-              <w:fldChar w:fldCharType="separate"/>
-            </w:r>
-            <w:r>
-              <w:rPr>
-                <w:noProof/>
-                <w:webHidden/>
-              </w:rPr>
-              <w:t>5</w:t>
-            </w:r>
-            <w:r>
-              <w:rPr>
-                <w:noProof/>
-                <w:webHidden/>
-              </w:rPr>
-              <w:fldChar w:fldCharType="end"/>
-            </w:r>
-          </w:hyperlink>
-        </w:p>
-        <w:p>
-          <w:pPr>
-            <w:pStyle w:val="Inhopg3"/>
-            <w:tabs>
-              <w:tab w:val="right" w:pos="9350"/>
-            </w:tabs>
-            <w:jc w:val="left"/>
-            <w:rPr>
-              <w:rFonts w:asciiTheme="minorHAnsi" w:eastAsiaTheme="minorEastAsia" w:hAnsiTheme="minorHAnsi" w:cstheme="minorBidi"/>
-              <w:noProof/>
-              <w:sz w:val="22"/>
-              <w:szCs w:val="22"/>
-              <w:lang w:val="en-US"/>
-            </w:rPr>
-          </w:pPr>
-          <w:hyperlink w:anchor="_Toc5097329" w:history="1">
-            <w:r>
-              <w:rPr>
-                <w:rStyle w:val="Hyperlink"/>
-                <w:noProof/>
-              </w:rPr>
-              <w:t>First order versus Second order derivatives.</w:t>
-            </w:r>
-            <w:r>
-              <w:rPr>
-                <w:noProof/>
-                <w:webHidden/>
-              </w:rPr>
-              <w:tab/>
-            </w:r>
-            <w:r>
-              <w:rPr>
-                <w:noProof/>
-                <w:webHidden/>
-              </w:rPr>
-              <w:fldChar w:fldCharType="begin"/>
-            </w:r>
-            <w:r>
-              <w:rPr>
-                <w:noProof/>
-                <w:webHidden/>
-              </w:rPr>
-              <w:instrText xml:space="preserve"> PAGEREF _Toc5097329 \h </w:instrText>
+              <w:instrText xml:space="preserve"> PAGEREF _Toc5098669 \h </w:instrText>
             </w:r>
             <w:r>
               <w:rPr>
@@ -768,7 +687,6 @@
               <w:tab w:val="left" w:pos="880"/>
               <w:tab w:val="right" w:pos="9350"/>
             </w:tabs>
-            <w:jc w:val="left"/>
             <w:rPr>
               <w:rFonts w:asciiTheme="minorHAnsi" w:eastAsiaTheme="minorEastAsia" w:hAnsiTheme="minorHAnsi" w:cstheme="minorBidi"/>
               <w:noProof/>
@@ -777,7 +695,7 @@
               <w:lang w:val="en-US"/>
             </w:rPr>
           </w:pPr>
-          <w:hyperlink w:anchor="_Toc5097330" w:history="1">
+          <w:hyperlink w:anchor="_Toc5098670" w:history="1">
             <w:r>
               <w:rPr>
                 <w:rStyle w:val="Hyperlink"/>
@@ -821,7 +739,7 @@
                 <w:noProof/>
                 <w:webHidden/>
               </w:rPr>
-              <w:instrText xml:space="preserve"> PAGEREF _Toc5097330 \h </w:instrText>
+              <w:instrText xml:space="preserve"> PAGEREF _Toc5098670 \h </w:instrText>
             </w:r>
             <w:r>
               <w:rPr>
@@ -842,6 +760,314 @@
                 <w:webHidden/>
               </w:rPr>
               <w:t>6</w:t>
+            </w:r>
+            <w:r>
+              <w:rPr>
+                <w:noProof/>
+                <w:webHidden/>
+              </w:rPr>
+              <w:fldChar w:fldCharType="end"/>
+            </w:r>
+          </w:hyperlink>
+          <w:bookmarkStart w:id="1" w:name="_GoBack"/>
+          <w:bookmarkEnd w:id="1"/>
+        </w:p>
+        <w:p>
+          <w:pPr>
+            <w:pStyle w:val="Inhopg3"/>
+            <w:tabs>
+              <w:tab w:val="left" w:pos="1320"/>
+              <w:tab w:val="right" w:pos="9350"/>
+            </w:tabs>
+            <w:rPr>
+              <w:rFonts w:asciiTheme="minorHAnsi" w:eastAsiaTheme="minorEastAsia" w:hAnsiTheme="minorHAnsi" w:cstheme="minorBidi"/>
+              <w:noProof/>
+              <w:sz w:val="22"/>
+              <w:szCs w:val="22"/>
+              <w:lang w:val="en-US"/>
+            </w:rPr>
+          </w:pPr>
+          <w:hyperlink w:anchor="_Toc5098671" w:history="1">
+            <w:r>
+              <w:rPr>
+                <w:rStyle w:val="Hyperlink"/>
+                <w:noProof/>
+              </w:rPr>
+              <w:t>1.3.2.1</w:t>
+            </w:r>
+            <w:r>
+              <w:rPr>
+                <w:rFonts w:asciiTheme="minorHAnsi" w:eastAsiaTheme="minorEastAsia" w:hAnsiTheme="minorHAnsi" w:cstheme="minorBidi"/>
+                <w:noProof/>
+                <w:sz w:val="22"/>
+                <w:szCs w:val="22"/>
+                <w:lang w:val="en-US"/>
+              </w:rPr>
+              <w:tab/>
+            </w:r>
+            <w:r>
+              <w:rPr>
+                <w:rStyle w:val="Hyperlink"/>
+                <w:noProof/>
+              </w:rPr>
+              <w:t>Edge detection kernels</w:t>
+            </w:r>
+            <w:r>
+              <w:rPr>
+                <w:noProof/>
+                <w:webHidden/>
+              </w:rPr>
+              <w:tab/>
+            </w:r>
+            <w:r>
+              <w:rPr>
+                <w:noProof/>
+                <w:webHidden/>
+              </w:rPr>
+              <w:fldChar w:fldCharType="begin"/>
+            </w:r>
+            <w:r>
+              <w:rPr>
+                <w:noProof/>
+                <w:webHidden/>
+              </w:rPr>
+              <w:instrText xml:space="preserve"> PAGEREF _Toc5098671 \h </w:instrText>
+            </w:r>
+            <w:r>
+              <w:rPr>
+                <w:noProof/>
+                <w:webHidden/>
+              </w:rPr>
+            </w:r>
+            <w:r>
+              <w:rPr>
+                <w:noProof/>
+                <w:webHidden/>
+              </w:rPr>
+              <w:fldChar w:fldCharType="separate"/>
+            </w:r>
+            <w:r>
+              <w:rPr>
+                <w:noProof/>
+                <w:webHidden/>
+              </w:rPr>
+              <w:t>6</w:t>
+            </w:r>
+            <w:r>
+              <w:rPr>
+                <w:noProof/>
+                <w:webHidden/>
+              </w:rPr>
+              <w:fldChar w:fldCharType="end"/>
+            </w:r>
+          </w:hyperlink>
+        </w:p>
+        <w:p>
+          <w:pPr>
+            <w:pStyle w:val="Inhopg4"/>
+            <w:tabs>
+              <w:tab w:val="right" w:pos="9350"/>
+            </w:tabs>
+            <w:rPr>
+              <w:rFonts w:asciiTheme="minorHAnsi" w:eastAsiaTheme="minorEastAsia" w:hAnsiTheme="minorHAnsi" w:cstheme="minorBidi"/>
+              <w:noProof/>
+              <w:sz w:val="22"/>
+              <w:szCs w:val="22"/>
+              <w:lang w:val="en-US"/>
+            </w:rPr>
+          </w:pPr>
+          <w:hyperlink w:anchor="_Toc5098672" w:history="1">
+            <w:r>
+              <w:rPr>
+                <w:rStyle w:val="Hyperlink"/>
+                <w:noProof/>
+              </w:rPr>
+              <w:t>Sobel</w:t>
+            </w:r>
+            <w:r>
+              <w:rPr>
+                <w:noProof/>
+                <w:webHidden/>
+              </w:rPr>
+              <w:tab/>
+            </w:r>
+            <w:r>
+              <w:rPr>
+                <w:noProof/>
+                <w:webHidden/>
+              </w:rPr>
+              <w:fldChar w:fldCharType="begin"/>
+            </w:r>
+            <w:r>
+              <w:rPr>
+                <w:noProof/>
+                <w:webHidden/>
+              </w:rPr>
+              <w:instrText xml:space="preserve"> PAGEREF _Toc5098672 \h </w:instrText>
+            </w:r>
+            <w:r>
+              <w:rPr>
+                <w:noProof/>
+                <w:webHidden/>
+              </w:rPr>
+            </w:r>
+            <w:r>
+              <w:rPr>
+                <w:noProof/>
+                <w:webHidden/>
+              </w:rPr>
+              <w:fldChar w:fldCharType="separate"/>
+            </w:r>
+            <w:r>
+              <w:rPr>
+                <w:noProof/>
+                <w:webHidden/>
+              </w:rPr>
+              <w:t>6</w:t>
+            </w:r>
+            <w:r>
+              <w:rPr>
+                <w:noProof/>
+                <w:webHidden/>
+              </w:rPr>
+              <w:fldChar w:fldCharType="end"/>
+            </w:r>
+          </w:hyperlink>
+        </w:p>
+        <w:p>
+          <w:pPr>
+            <w:pStyle w:val="Inhopg4"/>
+            <w:tabs>
+              <w:tab w:val="right" w:pos="9350"/>
+            </w:tabs>
+            <w:rPr>
+              <w:rFonts w:asciiTheme="minorHAnsi" w:eastAsiaTheme="minorEastAsia" w:hAnsiTheme="minorHAnsi" w:cstheme="minorBidi"/>
+              <w:noProof/>
+              <w:sz w:val="22"/>
+              <w:szCs w:val="22"/>
+              <w:lang w:val="en-US"/>
+            </w:rPr>
+          </w:pPr>
+          <w:hyperlink w:anchor="_Toc5098673" w:history="1">
+            <w:r>
+              <w:rPr>
+                <w:rStyle w:val="Hyperlink"/>
+                <w:noProof/>
+              </w:rPr>
+              <w:t>Prewitt</w:t>
+            </w:r>
+            <w:r>
+              <w:rPr>
+                <w:noProof/>
+                <w:webHidden/>
+              </w:rPr>
+              <w:tab/>
+            </w:r>
+            <w:r>
+              <w:rPr>
+                <w:noProof/>
+                <w:webHidden/>
+              </w:rPr>
+              <w:fldChar w:fldCharType="begin"/>
+            </w:r>
+            <w:r>
+              <w:rPr>
+                <w:noProof/>
+                <w:webHidden/>
+              </w:rPr>
+              <w:instrText xml:space="preserve"> PAGEREF _Toc5098673 \h </w:instrText>
+            </w:r>
+            <w:r>
+              <w:rPr>
+                <w:noProof/>
+                <w:webHidden/>
+              </w:rPr>
+            </w:r>
+            <w:r>
+              <w:rPr>
+                <w:noProof/>
+                <w:webHidden/>
+              </w:rPr>
+              <w:fldChar w:fldCharType="separate"/>
+            </w:r>
+            <w:r>
+              <w:rPr>
+                <w:noProof/>
+                <w:webHidden/>
+              </w:rPr>
+              <w:t>6</w:t>
+            </w:r>
+            <w:r>
+              <w:rPr>
+                <w:noProof/>
+                <w:webHidden/>
+              </w:rPr>
+              <w:fldChar w:fldCharType="end"/>
+            </w:r>
+          </w:hyperlink>
+        </w:p>
+        <w:p>
+          <w:pPr>
+            <w:pStyle w:val="Inhopg4"/>
+            <w:tabs>
+              <w:tab w:val="right" w:pos="9350"/>
+            </w:tabs>
+            <w:rPr>
+              <w:rFonts w:asciiTheme="minorHAnsi" w:eastAsiaTheme="minorEastAsia" w:hAnsiTheme="minorHAnsi" w:cstheme="minorBidi"/>
+              <w:noProof/>
+              <w:sz w:val="22"/>
+              <w:szCs w:val="22"/>
+              <w:lang w:val="en-US"/>
+            </w:rPr>
+          </w:pPr>
+          <w:hyperlink w:anchor="_Toc5098674" w:history="1">
+            <w:r>
+              <w:rPr>
+                <w:rStyle w:val="Hyperlink"/>
+                <w:noProof/>
+              </w:rPr>
+              <w:t>Roberts cross.</w:t>
+            </w:r>
+            <w:r>
+              <w:rPr>
+                <w:noProof/>
+                <w:webHidden/>
+              </w:rPr>
+              <w:tab/>
+            </w:r>
+            <w:r>
+              <w:rPr>
+                <w:noProof/>
+                <w:webHidden/>
+              </w:rPr>
+              <w:fldChar w:fldCharType="begin"/>
+            </w:r>
+            <w:r>
+              <w:rPr>
+                <w:noProof/>
+                <w:webHidden/>
+              </w:rPr>
+              <w:instrText xml:space="preserve"> PAGEREF _Toc5098674 \h </w:instrText>
+            </w:r>
+            <w:r>
+              <w:rPr>
+                <w:noProof/>
+                <w:webHidden/>
+              </w:rPr>
+            </w:r>
+            <w:r>
+              <w:rPr>
+                <w:noProof/>
+                <w:webHidden/>
+              </w:rPr>
+              <w:fldChar w:fldCharType="separate"/>
+            </w:r>
+            <w:r>
+              <w:rPr>
+                <w:noProof/>
+                <w:webHidden/>
+              </w:rPr>
+              <w:t>7</w:t>
             </w:r>
             <w:r>
               <w:rPr>
@@ -859,7 +1085,6 @@
               <w:tab w:val="left" w:pos="1320"/>
               <w:tab w:val="right" w:pos="9350"/>
             </w:tabs>
-            <w:jc w:val="left"/>
             <w:rPr>
               <w:rFonts w:asciiTheme="minorHAnsi" w:eastAsiaTheme="minorEastAsia" w:hAnsiTheme="minorHAnsi" w:cstheme="minorBidi"/>
               <w:noProof/>
@@ -868,13 +1093,14 @@
               <w:lang w:val="en-US"/>
             </w:rPr>
           </w:pPr>
-          <w:hyperlink w:anchor="_Toc5097331" w:history="1">
+          <w:hyperlink w:anchor="_Toc5098675" w:history="1">
             <w:r>
               <w:rPr>
                 <w:rStyle w:val="Hyperlink"/>
                 <w:noProof/>
-              </w:rPr>
-              <w:t>1.3.2.1</w:t>
+                <w:lang w:val="en-US"/>
+              </w:rPr>
+              <w:t>1.3.2.2</w:t>
             </w:r>
             <w:r>
               <w:rPr>
@@ -890,8 +1116,9 @@
               <w:rPr>
                 <w:rStyle w:val="Hyperlink"/>
                 <w:noProof/>
-              </w:rPr>
-              <w:t>Edge detection kernels</w:t>
+                <w:lang w:val="en-US"/>
+              </w:rPr>
+              <w:t>Smoothing kernels</w:t>
             </w:r>
             <w:r>
               <w:rPr>
@@ -912,7 +1139,7 @@
                 <w:noProof/>
                 <w:webHidden/>
               </w:rPr>
-              <w:instrText xml:space="preserve"> PAGEREF _Toc5097331 \h </w:instrText>
+              <w:instrText xml:space="preserve"> PAGEREF _Toc5098675 \h </w:instrText>
             </w:r>
             <w:r>
               <w:rPr>
@@ -932,7 +1159,7 @@
                 <w:noProof/>
                 <w:webHidden/>
               </w:rPr>
-              <w:t>6</w:t>
+              <w:t>9</w:t>
             </w:r>
             <w:r>
               <w:rPr>
@@ -949,7 +1176,6 @@
             <w:tabs>
               <w:tab w:val="right" w:pos="9350"/>
             </w:tabs>
-            <w:jc w:val="left"/>
             <w:rPr>
               <w:rFonts w:asciiTheme="minorHAnsi" w:eastAsiaTheme="minorEastAsia" w:hAnsiTheme="minorHAnsi" w:cstheme="minorBidi"/>
               <w:noProof/>
@@ -958,13 +1184,14 @@
               <w:lang w:val="en-US"/>
             </w:rPr>
           </w:pPr>
-          <w:hyperlink w:anchor="_Toc5097332" w:history="1">
+          <w:hyperlink w:anchor="_Toc5098676" w:history="1">
             <w:r>
               <w:rPr>
                 <w:rStyle w:val="Hyperlink"/>
                 <w:noProof/>
-              </w:rPr>
-              <w:t>Sobel</w:t>
+                <w:lang w:val="en-US"/>
+              </w:rPr>
+              <w:t>Gaussian filter (linear)</w:t>
             </w:r>
             <w:r>
               <w:rPr>
@@ -985,7 +1212,7 @@
                 <w:noProof/>
                 <w:webHidden/>
               </w:rPr>
-              <w:instrText xml:space="preserve"> PAGEREF _Toc5097332 \h </w:instrText>
+              <w:instrText xml:space="preserve"> PAGEREF _Toc5098676 \h </w:instrText>
             </w:r>
             <w:r>
               <w:rPr>
@@ -1005,7 +1232,7 @@
                 <w:noProof/>
                 <w:webHidden/>
               </w:rPr>
-              <w:t>6</w:t>
+              <w:t>9</w:t>
             </w:r>
             <w:r>
               <w:rPr>
@@ -1022,7 +1249,6 @@
             <w:tabs>
               <w:tab w:val="right" w:pos="9350"/>
             </w:tabs>
-            <w:jc w:val="left"/>
             <w:rPr>
               <w:rFonts w:asciiTheme="minorHAnsi" w:eastAsiaTheme="minorEastAsia" w:hAnsiTheme="minorHAnsi" w:cstheme="minorBidi"/>
               <w:noProof/>
@@ -1031,13 +1257,13 @@
               <w:lang w:val="en-US"/>
             </w:rPr>
           </w:pPr>
-          <w:hyperlink w:anchor="_Toc5097333" w:history="1">
+          <w:hyperlink w:anchor="_Toc5098677" w:history="1">
             <w:r>
               <w:rPr>
                 <w:rStyle w:val="Hyperlink"/>
                 <w:noProof/>
               </w:rPr>
-              <w:t>Prewitt</w:t>
+              <w:t>Mean filter (Non-linear)</w:t>
             </w:r>
             <w:r>
               <w:rPr>
@@ -1058,320 +1284,7 @@
                 <w:noProof/>
                 <w:webHidden/>
               </w:rPr>
-              <w:instrText xml:space="preserve"> PAGEREF _Toc5097333 \h </w:instrText>
-            </w:r>
-            <w:r>
-              <w:rPr>
-                <w:noProof/>
-                <w:webHidden/>
-              </w:rPr>
-            </w:r>
-            <w:r>
-              <w:rPr>
-                <w:noProof/>
-                <w:webHidden/>
-              </w:rPr>
-              <w:fldChar w:fldCharType="separate"/>
-            </w:r>
-            <w:r>
-              <w:rPr>
-                <w:noProof/>
-                <w:webHidden/>
-              </w:rPr>
-              <w:t>6</w:t>
-            </w:r>
-            <w:r>
-              <w:rPr>
-                <w:noProof/>
-                <w:webHidden/>
-              </w:rPr>
-              <w:fldChar w:fldCharType="end"/>
-            </w:r>
-          </w:hyperlink>
-        </w:p>
-        <w:p>
-          <w:pPr>
-            <w:pStyle w:val="Inhopg4"/>
-            <w:tabs>
-              <w:tab w:val="right" w:pos="9350"/>
-            </w:tabs>
-            <w:jc w:val="left"/>
-            <w:rPr>
-              <w:rFonts w:asciiTheme="minorHAnsi" w:eastAsiaTheme="minorEastAsia" w:hAnsiTheme="minorHAnsi" w:cstheme="minorBidi"/>
-              <w:noProof/>
-              <w:sz w:val="22"/>
-              <w:szCs w:val="22"/>
-              <w:lang w:val="en-US"/>
-            </w:rPr>
-          </w:pPr>
-          <w:hyperlink w:anchor="_Toc5097334" w:history="1">
-            <w:r>
-              <w:rPr>
-                <w:rStyle w:val="Hyperlink"/>
-                <w:noProof/>
-              </w:rPr>
-              <w:t>Roberts cross.</w:t>
-            </w:r>
-            <w:r>
-              <w:rPr>
-                <w:noProof/>
-                <w:webHidden/>
-              </w:rPr>
-              <w:tab/>
-            </w:r>
-            <w:r>
-              <w:rPr>
-                <w:noProof/>
-                <w:webHidden/>
-              </w:rPr>
-              <w:fldChar w:fldCharType="begin"/>
-            </w:r>
-            <w:r>
-              <w:rPr>
-                <w:noProof/>
-                <w:webHidden/>
-              </w:rPr>
-              <w:instrText xml:space="preserve"> PAGEREF _Toc5097334 \h </w:instrText>
-            </w:r>
-            <w:r>
-              <w:rPr>
-                <w:noProof/>
-                <w:webHidden/>
-              </w:rPr>
-            </w:r>
-            <w:r>
-              <w:rPr>
-                <w:noProof/>
-                <w:webHidden/>
-              </w:rPr>
-              <w:fldChar w:fldCharType="separate"/>
-            </w:r>
-            <w:r>
-              <w:rPr>
-                <w:noProof/>
-                <w:webHidden/>
-              </w:rPr>
-              <w:t>7</w:t>
-            </w:r>
-            <w:r>
-              <w:rPr>
-                <w:noProof/>
-                <w:webHidden/>
-              </w:rPr>
-              <w:fldChar w:fldCharType="end"/>
-            </w:r>
-          </w:hyperlink>
-        </w:p>
-        <w:p>
-          <w:pPr>
-            <w:pStyle w:val="Inhopg3"/>
-            <w:tabs>
-              <w:tab w:val="left" w:pos="1320"/>
-              <w:tab w:val="right" w:pos="9350"/>
-            </w:tabs>
-            <w:jc w:val="left"/>
-            <w:rPr>
-              <w:rFonts w:asciiTheme="minorHAnsi" w:eastAsiaTheme="minorEastAsia" w:hAnsiTheme="minorHAnsi" w:cstheme="minorBidi"/>
-              <w:noProof/>
-              <w:sz w:val="22"/>
-              <w:szCs w:val="22"/>
-              <w:lang w:val="en-US"/>
-            </w:rPr>
-          </w:pPr>
-          <w:hyperlink w:anchor="_Toc5097335" w:history="1">
-            <w:r>
-              <w:rPr>
-                <w:rStyle w:val="Hyperlink"/>
-                <w:noProof/>
-                <w:lang w:val="en-US"/>
-              </w:rPr>
-              <w:t>1.3.2.2</w:t>
-            </w:r>
-            <w:r>
-              <w:rPr>
-                <w:rFonts w:asciiTheme="minorHAnsi" w:eastAsiaTheme="minorEastAsia" w:hAnsiTheme="minorHAnsi" w:cstheme="minorBidi"/>
-                <w:noProof/>
-                <w:sz w:val="22"/>
-                <w:szCs w:val="22"/>
-                <w:lang w:val="en-US"/>
-              </w:rPr>
-              <w:tab/>
-            </w:r>
-            <w:r>
-              <w:rPr>
-                <w:rStyle w:val="Hyperlink"/>
-                <w:noProof/>
-                <w:lang w:val="en-US"/>
-              </w:rPr>
-              <w:t>Smoothing kernels</w:t>
-            </w:r>
-            <w:r>
-              <w:rPr>
-                <w:noProof/>
-                <w:webHidden/>
-              </w:rPr>
-              <w:tab/>
-            </w:r>
-            <w:r>
-              <w:rPr>
-                <w:noProof/>
-                <w:webHidden/>
-              </w:rPr>
-              <w:fldChar w:fldCharType="begin"/>
-            </w:r>
-            <w:r>
-              <w:rPr>
-                <w:noProof/>
-                <w:webHidden/>
-              </w:rPr>
-              <w:instrText xml:space="preserve"> PAGEREF _Toc5097335 \h </w:instrText>
-            </w:r>
-            <w:r>
-              <w:rPr>
-                <w:noProof/>
-                <w:webHidden/>
-              </w:rPr>
-            </w:r>
-            <w:r>
-              <w:rPr>
-                <w:noProof/>
-                <w:webHidden/>
-              </w:rPr>
-              <w:fldChar w:fldCharType="separate"/>
-            </w:r>
-            <w:r>
-              <w:rPr>
-                <w:noProof/>
-                <w:webHidden/>
-              </w:rPr>
-              <w:t>9</w:t>
-            </w:r>
-            <w:r>
-              <w:rPr>
-                <w:noProof/>
-                <w:webHidden/>
-              </w:rPr>
-              <w:fldChar w:fldCharType="end"/>
-            </w:r>
-          </w:hyperlink>
-        </w:p>
-        <w:p>
-          <w:pPr>
-            <w:pStyle w:val="Inhopg4"/>
-            <w:tabs>
-              <w:tab w:val="right" w:pos="9350"/>
-            </w:tabs>
-            <w:jc w:val="left"/>
-            <w:rPr>
-              <w:rFonts w:asciiTheme="minorHAnsi" w:eastAsiaTheme="minorEastAsia" w:hAnsiTheme="minorHAnsi" w:cstheme="minorBidi"/>
-              <w:noProof/>
-              <w:sz w:val="22"/>
-              <w:szCs w:val="22"/>
-              <w:lang w:val="en-US"/>
-            </w:rPr>
-          </w:pPr>
-          <w:hyperlink w:anchor="_Toc5097336" w:history="1">
-            <w:r>
-              <w:rPr>
-                <w:rStyle w:val="Hyperlink"/>
-                <w:noProof/>
-                <w:lang w:val="en-US"/>
-              </w:rPr>
-              <w:t>Gaussian filter (linear)</w:t>
-            </w:r>
-            <w:r>
-              <w:rPr>
-                <w:noProof/>
-                <w:webHidden/>
-              </w:rPr>
-              <w:tab/>
-            </w:r>
-            <w:r>
-              <w:rPr>
-                <w:noProof/>
-                <w:webHidden/>
-              </w:rPr>
-              <w:fldChar w:fldCharType="begin"/>
-            </w:r>
-            <w:r>
-              <w:rPr>
-                <w:noProof/>
-                <w:webHidden/>
-              </w:rPr>
-              <w:instrText xml:space="preserve"> PAGEREF _Toc5097336 \h </w:instrText>
-            </w:r>
-            <w:r>
-              <w:rPr>
-                <w:noProof/>
-                <w:webHidden/>
-              </w:rPr>
-            </w:r>
-            <w:r>
-              <w:rPr>
-                <w:noProof/>
-                <w:webHidden/>
-              </w:rPr>
-              <w:fldChar w:fldCharType="separate"/>
-            </w:r>
-            <w:r>
-              <w:rPr>
-                <w:noProof/>
-                <w:webHidden/>
-              </w:rPr>
-              <w:t>9</w:t>
-            </w:r>
-            <w:r>
-              <w:rPr>
-                <w:noProof/>
-                <w:webHidden/>
-              </w:rPr>
-              <w:fldChar w:fldCharType="end"/>
-            </w:r>
-          </w:hyperlink>
-        </w:p>
-        <w:p>
-          <w:pPr>
-            <w:pStyle w:val="Inhopg4"/>
-            <w:tabs>
-              <w:tab w:val="right" w:pos="9350"/>
-            </w:tabs>
-            <w:jc w:val="left"/>
-            <w:rPr>
-              <w:rFonts w:asciiTheme="minorHAnsi" w:eastAsiaTheme="minorEastAsia" w:hAnsiTheme="minorHAnsi" w:cstheme="minorBidi"/>
-              <w:noProof/>
-              <w:sz w:val="22"/>
-              <w:szCs w:val="22"/>
-              <w:lang w:val="en-US"/>
-            </w:rPr>
-          </w:pPr>
-          <w:hyperlink w:anchor="_Toc5097337" w:history="1">
-            <w:r>
-              <w:rPr>
-                <w:rStyle w:val="Hyperlink"/>
-                <w:noProof/>
-              </w:rPr>
-              <w:t>Mean filter (Non-linear)</w:t>
-            </w:r>
-            <w:r>
-              <w:rPr>
-                <w:noProof/>
-                <w:webHidden/>
-              </w:rPr>
-              <w:tab/>
-            </w:r>
-            <w:r>
-              <w:rPr>
-                <w:noProof/>
-                <w:webHidden/>
-              </w:rPr>
-              <w:fldChar w:fldCharType="begin"/>
-            </w:r>
-            <w:r>
-              <w:rPr>
-                <w:noProof/>
-                <w:webHidden/>
-              </w:rPr>
-              <w:instrText xml:space="preserve"> PAGEREF _Toc5097337 \h </w:instrText>
+              <w:instrText xml:space="preserve"> PAGEREF _Toc5098677 \h </w:instrText>
             </w:r>
             <w:r>
               <w:rPr>
@@ -1409,7 +1322,6 @@
               <w:tab w:val="left" w:pos="880"/>
               <w:tab w:val="right" w:pos="9350"/>
             </w:tabs>
-            <w:jc w:val="left"/>
             <w:rPr>
               <w:rFonts w:asciiTheme="minorHAnsi" w:eastAsiaTheme="minorEastAsia" w:hAnsiTheme="minorHAnsi" w:cstheme="minorBidi"/>
               <w:noProof/>
@@ -1418,7 +1330,7 @@
               <w:lang w:val="en-US"/>
             </w:rPr>
           </w:pPr>
-          <w:hyperlink w:anchor="_Toc5097338" w:history="1">
+          <w:hyperlink w:anchor="_Toc5098678" w:history="1">
             <w:r>
               <w:rPr>
                 <w:rStyle w:val="Hyperlink"/>
@@ -1462,7 +1374,7 @@
                 <w:noProof/>
                 <w:webHidden/>
               </w:rPr>
-              <w:instrText xml:space="preserve"> PAGEREF _Toc5097338 \h </w:instrText>
+              <w:instrText xml:space="preserve"> PAGEREF _Toc5098678 \h </w:instrText>
             </w:r>
             <w:r>
               <w:rPr>
@@ -1500,7 +1412,6 @@
               <w:tab w:val="left" w:pos="1100"/>
               <w:tab w:val="right" w:pos="9350"/>
             </w:tabs>
-            <w:jc w:val="left"/>
             <w:rPr>
               <w:rFonts w:asciiTheme="minorHAnsi" w:eastAsiaTheme="minorEastAsia" w:hAnsiTheme="minorHAnsi" w:cstheme="minorBidi"/>
               <w:noProof/>
@@ -1509,7 +1420,7 @@
               <w:lang w:val="en-US"/>
             </w:rPr>
           </w:pPr>
-          <w:hyperlink w:anchor="_Toc5097339" w:history="1">
+          <w:hyperlink w:anchor="_Toc5098679" w:history="1">
             <w:r>
               <w:rPr>
                 <w:rStyle w:val="Hyperlink"/>
@@ -1553,7 +1464,7 @@
                 <w:noProof/>
                 <w:webHidden/>
               </w:rPr>
-              <w:instrText xml:space="preserve"> PAGEREF _Toc5097339 \h </w:instrText>
+              <w:instrText xml:space="preserve"> PAGEREF _Toc5098679 \h </w:instrText>
             </w:r>
             <w:r>
               <w:rPr>
@@ -1591,7 +1502,6 @@
               <w:tab w:val="left" w:pos="1540"/>
               <w:tab w:val="right" w:pos="9350"/>
             </w:tabs>
-            <w:jc w:val="left"/>
             <w:rPr>
               <w:rFonts w:asciiTheme="minorHAnsi" w:eastAsiaTheme="minorEastAsia" w:hAnsiTheme="minorHAnsi" w:cstheme="minorBidi"/>
               <w:noProof/>
@@ -1600,7 +1510,7 @@
               <w:lang w:val="en-US"/>
             </w:rPr>
           </w:pPr>
-          <w:hyperlink w:anchor="_Toc5097340" w:history="1">
+          <w:hyperlink w:anchor="_Toc5098680" w:history="1">
             <w:r>
               <w:rPr>
                 <w:rStyle w:val="Hyperlink"/>
@@ -1646,7 +1556,7 @@
                 <w:noProof/>
                 <w:webHidden/>
               </w:rPr>
-              <w:instrText xml:space="preserve"> PAGEREF _Toc5097340 \h </w:instrText>
+              <w:instrText xml:space="preserve"> PAGEREF _Toc5098680 \h </w:instrText>
             </w:r>
             <w:r>
               <w:rPr>
@@ -1684,7 +1594,6 @@
               <w:tab w:val="left" w:pos="1540"/>
               <w:tab w:val="right" w:pos="9350"/>
             </w:tabs>
-            <w:jc w:val="left"/>
             <w:rPr>
               <w:rFonts w:asciiTheme="minorHAnsi" w:eastAsiaTheme="minorEastAsia" w:hAnsiTheme="minorHAnsi" w:cstheme="minorBidi"/>
               <w:noProof/>
@@ -1693,7 +1602,7 @@
               <w:lang w:val="en-US"/>
             </w:rPr>
           </w:pPr>
-          <w:hyperlink w:anchor="_Toc5097341" w:history="1">
+          <w:hyperlink w:anchor="_Toc5098681" w:history="1">
             <w:r>
               <w:rPr>
                 <w:rStyle w:val="Hyperlink"/>
@@ -1745,7 +1654,7 @@
                 <w:noProof/>
                 <w:webHidden/>
               </w:rPr>
-              <w:instrText xml:space="preserve"> PAGEREF _Toc5097341 \h </w:instrText>
+              <w:instrText xml:space="preserve"> PAGEREF _Toc5098681 \h </w:instrText>
             </w:r>
             <w:r>
               <w:rPr>
@@ -1783,7 +1692,6 @@
               <w:tab w:val="left" w:pos="1540"/>
               <w:tab w:val="right" w:pos="9350"/>
             </w:tabs>
-            <w:jc w:val="left"/>
             <w:rPr>
               <w:rFonts w:asciiTheme="minorHAnsi" w:eastAsiaTheme="minorEastAsia" w:hAnsiTheme="minorHAnsi" w:cstheme="minorBidi"/>
               <w:noProof/>
@@ -1792,7 +1700,7 @@
               <w:lang w:val="en-US"/>
             </w:rPr>
           </w:pPr>
-          <w:hyperlink w:anchor="_Toc5097342" w:history="1">
+          <w:hyperlink w:anchor="_Toc5098682" w:history="1">
             <w:r>
               <w:rPr>
                 <w:rStyle w:val="Hyperlink"/>
@@ -1838,7 +1746,7 @@
                 <w:noProof/>
                 <w:webHidden/>
               </w:rPr>
-              <w:instrText xml:space="preserve"> PAGEREF _Toc5097342 \h </w:instrText>
+              <w:instrText xml:space="preserve"> PAGEREF _Toc5098682 \h </w:instrText>
             </w:r>
             <w:r>
               <w:rPr>
@@ -1876,7 +1784,6 @@
               <w:tab w:val="left" w:pos="1540"/>
               <w:tab w:val="right" w:pos="9350"/>
             </w:tabs>
-            <w:jc w:val="left"/>
             <w:rPr>
               <w:rFonts w:asciiTheme="minorHAnsi" w:eastAsiaTheme="minorEastAsia" w:hAnsiTheme="minorHAnsi" w:cstheme="minorBidi"/>
               <w:noProof/>
@@ -1885,7 +1792,7 @@
               <w:lang w:val="en-US"/>
             </w:rPr>
           </w:pPr>
-          <w:hyperlink w:anchor="_Toc5097343" w:history="1">
+          <w:hyperlink w:anchor="_Toc5098683" w:history="1">
             <w:r>
               <w:rPr>
                 <w:rStyle w:val="Hyperlink"/>
@@ -1931,7 +1838,7 @@
                 <w:noProof/>
                 <w:webHidden/>
               </w:rPr>
-              <w:instrText xml:space="preserve"> PAGEREF _Toc5097343 \h </w:instrText>
+              <w:instrText xml:space="preserve"> PAGEREF _Toc5098683 \h </w:instrText>
             </w:r>
             <w:r>
               <w:rPr>
@@ -1969,7 +1876,6 @@
               <w:tab w:val="left" w:pos="1540"/>
               <w:tab w:val="right" w:pos="9350"/>
             </w:tabs>
-            <w:jc w:val="left"/>
             <w:rPr>
               <w:rFonts w:asciiTheme="minorHAnsi" w:eastAsiaTheme="minorEastAsia" w:hAnsiTheme="minorHAnsi" w:cstheme="minorBidi"/>
               <w:noProof/>
@@ -1978,7 +1884,7 @@
               <w:lang w:val="en-US"/>
             </w:rPr>
           </w:pPr>
-          <w:hyperlink w:anchor="_Toc5097344" w:history="1">
+          <w:hyperlink w:anchor="_Toc5098684" w:history="1">
             <w:r>
               <w:rPr>
                 <w:rStyle w:val="Hyperlink"/>
@@ -2024,7 +1930,7 @@
                 <w:noProof/>
                 <w:webHidden/>
               </w:rPr>
-              <w:instrText xml:space="preserve"> PAGEREF _Toc5097344 \h </w:instrText>
+              <w:instrText xml:space="preserve"> PAGEREF _Toc5098684 \h </w:instrText>
             </w:r>
             <w:r>
               <w:rPr>
@@ -2062,7 +1968,6 @@
               <w:tab w:val="left" w:pos="1100"/>
               <w:tab w:val="right" w:pos="9350"/>
             </w:tabs>
-            <w:jc w:val="left"/>
             <w:rPr>
               <w:rFonts w:asciiTheme="minorHAnsi" w:eastAsiaTheme="minorEastAsia" w:hAnsiTheme="minorHAnsi" w:cstheme="minorBidi"/>
               <w:noProof/>
@@ -2071,7 +1976,7 @@
               <w:lang w:val="en-US"/>
             </w:rPr>
           </w:pPr>
-          <w:hyperlink w:anchor="_Toc5097345" w:history="1">
+          <w:hyperlink w:anchor="_Toc5098685" w:history="1">
             <w:r>
               <w:rPr>
                 <w:rStyle w:val="Hyperlink"/>
@@ -2115,7 +2020,7 @@
                 <w:noProof/>
                 <w:webHidden/>
               </w:rPr>
-              <w:instrText xml:space="preserve"> PAGEREF _Toc5097345 \h </w:instrText>
+              <w:instrText xml:space="preserve"> PAGEREF _Toc5098685 \h </w:instrText>
             </w:r>
             <w:r>
               <w:rPr>
@@ -2153,7 +2058,6 @@
               <w:tab w:val="left" w:pos="1540"/>
               <w:tab w:val="right" w:pos="9350"/>
             </w:tabs>
-            <w:jc w:val="left"/>
             <w:rPr>
               <w:rFonts w:asciiTheme="minorHAnsi" w:eastAsiaTheme="minorEastAsia" w:hAnsiTheme="minorHAnsi" w:cstheme="minorBidi"/>
               <w:noProof/>
@@ -2162,7 +2066,7 @@
               <w:lang w:val="en-US"/>
             </w:rPr>
           </w:pPr>
-          <w:hyperlink w:anchor="_Toc5097346" w:history="1">
+          <w:hyperlink w:anchor="_Toc5098686" w:history="1">
             <w:r>
               <w:rPr>
                 <w:rStyle w:val="Hyperlink"/>
@@ -2206,7 +2110,7 @@
                 <w:noProof/>
                 <w:webHidden/>
               </w:rPr>
-              <w:instrText xml:space="preserve"> PAGEREF _Toc5097346 \h </w:instrText>
+              <w:instrText xml:space="preserve"> PAGEREF _Toc5098686 \h </w:instrText>
             </w:r>
             <w:r>
               <w:rPr>
@@ -2244,7 +2148,6 @@
               <w:tab w:val="left" w:pos="1540"/>
               <w:tab w:val="right" w:pos="9350"/>
             </w:tabs>
-            <w:jc w:val="left"/>
             <w:rPr>
               <w:rFonts w:asciiTheme="minorHAnsi" w:eastAsiaTheme="minorEastAsia" w:hAnsiTheme="minorHAnsi" w:cstheme="minorBidi"/>
               <w:noProof/>
@@ -2253,7 +2156,7 @@
               <w:lang w:val="en-US"/>
             </w:rPr>
           </w:pPr>
-          <w:hyperlink w:anchor="_Toc5097347" w:history="1">
+          <w:hyperlink w:anchor="_Toc5098687" w:history="1">
             <w:r>
               <w:rPr>
                 <w:rStyle w:val="Hyperlink"/>
@@ -2297,7 +2200,7 @@
                 <w:noProof/>
                 <w:webHidden/>
               </w:rPr>
-              <w:instrText xml:space="preserve"> PAGEREF _Toc5097347 \h </w:instrText>
+              <w:instrText xml:space="preserve"> PAGEREF _Toc5098687 \h </w:instrText>
             </w:r>
             <w:r>
               <w:rPr>
@@ -2335,7 +2238,6 @@
               <w:tab w:val="left" w:pos="880"/>
               <w:tab w:val="right" w:pos="9350"/>
             </w:tabs>
-            <w:jc w:val="left"/>
             <w:rPr>
               <w:rFonts w:asciiTheme="minorHAnsi" w:eastAsiaTheme="minorEastAsia" w:hAnsiTheme="minorHAnsi" w:cstheme="minorBidi"/>
               <w:noProof/>
@@ -2344,7 +2246,7 @@
               <w:lang w:val="en-US"/>
             </w:rPr>
           </w:pPr>
-          <w:hyperlink w:anchor="_Toc5097348" w:history="1">
+          <w:hyperlink w:anchor="_Toc5098688" w:history="1">
             <w:r>
               <w:rPr>
                 <w:rStyle w:val="Hyperlink"/>
@@ -2388,7 +2290,7 @@
                 <w:noProof/>
                 <w:webHidden/>
               </w:rPr>
-              <w:instrText xml:space="preserve"> PAGEREF _Toc5097348 \h </w:instrText>
+              <w:instrText xml:space="preserve"> PAGEREF _Toc5098688 \h </w:instrText>
             </w:r>
             <w:r>
               <w:rPr>
@@ -2408,7 +2310,7 @@
                 <w:noProof/>
                 <w:webHidden/>
               </w:rPr>
-              <w:t>12</w:t>
+              <w:t>11</w:t>
             </w:r>
             <w:r>
               <w:rPr>
@@ -2425,7 +2327,6 @@
             <w:tabs>
               <w:tab w:val="right" w:pos="9350"/>
             </w:tabs>
-            <w:jc w:val="left"/>
             <w:rPr>
               <w:rFonts w:asciiTheme="minorHAnsi" w:eastAsiaTheme="minorEastAsia" w:hAnsiTheme="minorHAnsi" w:cstheme="minorBidi"/>
               <w:noProof/>
@@ -2434,11 +2335,12 @@
               <w:lang w:val="en-US"/>
             </w:rPr>
           </w:pPr>
-          <w:hyperlink w:anchor="_Toc5097349" w:history="1">
+          <w:hyperlink w:anchor="_Toc5098689" w:history="1">
             <w:r>
               <w:rPr>
                 <w:rStyle w:val="Hyperlink"/>
                 <w:noProof/>
+                <w:lang w:val="en-US"/>
               </w:rPr>
               <w:t>1.5.1 imageVectorFromIntensityImage</w:t>
             </w:r>
@@ -2461,7 +2363,7 @@
                 <w:noProof/>
                 <w:webHidden/>
               </w:rPr>
-              <w:instrText xml:space="preserve"> PAGEREF _Toc5097349 \h </w:instrText>
+              <w:instrText xml:space="preserve"> PAGEREF _Toc5098689 \h </w:instrText>
             </w:r>
             <w:r>
               <w:rPr>
@@ -2481,7 +2383,7 @@
                 <w:noProof/>
                 <w:webHidden/>
               </w:rPr>
-              <w:t>14</w:t>
+              <w:t>13</w:t>
             </w:r>
             <w:r>
               <w:rPr>
@@ -2498,7 +2400,6 @@
             <w:tabs>
               <w:tab w:val="right" w:pos="9350"/>
             </w:tabs>
-            <w:jc w:val="left"/>
             <w:rPr>
               <w:rFonts w:asciiTheme="minorHAnsi" w:eastAsiaTheme="minorEastAsia" w:hAnsiTheme="minorHAnsi" w:cstheme="minorBidi"/>
               <w:noProof/>
@@ -2507,7 +2408,7 @@
               <w:lang w:val="en-US"/>
             </w:rPr>
           </w:pPr>
-          <w:hyperlink w:anchor="_Toc5097350" w:history="1">
+          <w:hyperlink w:anchor="_Toc5098690" w:history="1">
             <w:r>
               <w:rPr>
                 <w:rStyle w:val="Hyperlink"/>
@@ -2535,7 +2436,7 @@
                 <w:noProof/>
                 <w:webHidden/>
               </w:rPr>
-              <w:instrText xml:space="preserve"> PAGEREF _Toc5097350 \h </w:instrText>
+              <w:instrText xml:space="preserve"> PAGEREF _Toc5098690 \h </w:instrText>
             </w:r>
             <w:r>
               <w:rPr>
@@ -2555,7 +2456,7 @@
                 <w:noProof/>
                 <w:webHidden/>
               </w:rPr>
-              <w:t>15</w:t>
+              <w:t>14</w:t>
             </w:r>
             <w:r>
               <w:rPr>
@@ -2572,7 +2473,6 @@
             <w:tabs>
               <w:tab w:val="right" w:pos="9350"/>
             </w:tabs>
-            <w:jc w:val="left"/>
             <w:rPr>
               <w:rFonts w:asciiTheme="minorHAnsi" w:eastAsiaTheme="minorEastAsia" w:hAnsiTheme="minorHAnsi" w:cstheme="minorBidi"/>
               <w:noProof/>
@@ -2581,11 +2481,12 @@
               <w:lang w:val="en-US"/>
             </w:rPr>
           </w:pPr>
-          <w:hyperlink w:anchor="_Toc5097351" w:history="1">
+          <w:hyperlink w:anchor="_Toc5098691" w:history="1">
             <w:r>
               <w:rPr>
                 <w:rStyle w:val="Hyperlink"/>
                 <w:noProof/>
+                <w:lang w:val="en-US"/>
               </w:rPr>
               <w:t>1.5.3 sobelFilter</w:t>
             </w:r>
@@ -2608,7 +2509,7 @@
                 <w:noProof/>
                 <w:webHidden/>
               </w:rPr>
-              <w:instrText xml:space="preserve"> PAGEREF _Toc5097351 \h </w:instrText>
+              <w:instrText xml:space="preserve"> PAGEREF _Toc5098691 \h </w:instrText>
             </w:r>
             <w:r>
               <w:rPr>
@@ -2628,7 +2529,7 @@
                 <w:noProof/>
                 <w:webHidden/>
               </w:rPr>
-              <w:t>16</w:t>
+              <w:t>15</w:t>
             </w:r>
             <w:r>
               <w:rPr>
@@ -2645,7 +2546,6 @@
             <w:tabs>
               <w:tab w:val="right" w:pos="9350"/>
             </w:tabs>
-            <w:jc w:val="left"/>
             <w:rPr>
               <w:rFonts w:asciiTheme="minorHAnsi" w:eastAsiaTheme="minorEastAsia" w:hAnsiTheme="minorHAnsi" w:cstheme="minorBidi"/>
               <w:noProof/>
@@ -2654,11 +2554,12 @@
               <w:lang w:val="en-US"/>
             </w:rPr>
           </w:pPr>
-          <w:hyperlink w:anchor="_Toc5097352" w:history="1">
+          <w:hyperlink w:anchor="_Toc5098692" w:history="1">
             <w:r>
               <w:rPr>
                 <w:rStyle w:val="Hyperlink"/>
                 <w:noProof/>
+                <w:lang w:val="en-US"/>
               </w:rPr>
               <w:t>1.5.4 nonMaxSupp</w:t>
             </w:r>
@@ -2681,7 +2582,7 @@
                 <w:noProof/>
                 <w:webHidden/>
               </w:rPr>
-              <w:instrText xml:space="preserve"> PAGEREF _Toc5097352 \h </w:instrText>
+              <w:instrText xml:space="preserve"> PAGEREF _Toc5098692 \h </w:instrText>
             </w:r>
             <w:r>
               <w:rPr>
@@ -2701,7 +2602,7 @@
                 <w:noProof/>
                 <w:webHidden/>
               </w:rPr>
-              <w:t>17</w:t>
+              <w:t>16</w:t>
             </w:r>
             <w:r>
               <w:rPr>
@@ -2718,7 +2619,6 @@
             <w:tabs>
               <w:tab w:val="right" w:pos="9350"/>
             </w:tabs>
-            <w:jc w:val="left"/>
             <w:rPr>
               <w:rFonts w:asciiTheme="minorHAnsi" w:eastAsiaTheme="minorEastAsia" w:hAnsiTheme="minorHAnsi" w:cstheme="minorBidi"/>
               <w:noProof/>
@@ -2727,11 +2627,12 @@
               <w:lang w:val="en-US"/>
             </w:rPr>
           </w:pPr>
-          <w:hyperlink w:anchor="_Toc5097353" w:history="1">
+          <w:hyperlink w:anchor="_Toc5098693" w:history="1">
             <w:r>
               <w:rPr>
                 <w:rStyle w:val="Hyperlink"/>
                 <w:noProof/>
+                <w:lang w:val="en-US"/>
               </w:rPr>
               <w:t>1.5.5 doubleThreshold</w:t>
             </w:r>
@@ -2754,7 +2655,7 @@
                 <w:noProof/>
                 <w:webHidden/>
               </w:rPr>
-              <w:instrText xml:space="preserve"> PAGEREF _Toc5097353 \h </w:instrText>
+              <w:instrText xml:space="preserve"> PAGEREF _Toc5098693 \h </w:instrText>
             </w:r>
             <w:r>
               <w:rPr>
@@ -2774,7 +2675,7 @@
                 <w:noProof/>
                 <w:webHidden/>
               </w:rPr>
-              <w:t>18</w:t>
+              <w:t>17</w:t>
             </w:r>
             <w:r>
               <w:rPr>
@@ -2791,7 +2692,6 @@
             <w:tabs>
               <w:tab w:val="right" w:pos="9350"/>
             </w:tabs>
-            <w:jc w:val="left"/>
             <w:rPr>
               <w:rFonts w:asciiTheme="minorHAnsi" w:eastAsiaTheme="minorEastAsia" w:hAnsiTheme="minorHAnsi" w:cstheme="minorBidi"/>
               <w:noProof/>
@@ -2800,11 +2700,12 @@
               <w:lang w:val="en-US"/>
             </w:rPr>
           </w:pPr>
-          <w:hyperlink w:anchor="_Toc5097354" w:history="1">
+          <w:hyperlink w:anchor="_Toc5098694" w:history="1">
             <w:r>
               <w:rPr>
                 <w:rStyle w:val="Hyperlink"/>
                 <w:noProof/>
+                <w:lang w:val="en-US"/>
               </w:rPr>
               <w:t>1.5.6 tracking</w:t>
             </w:r>
@@ -2827,7 +2728,7 @@
                 <w:noProof/>
                 <w:webHidden/>
               </w:rPr>
-              <w:instrText xml:space="preserve"> PAGEREF _Toc5097354 \h </w:instrText>
+              <w:instrText xml:space="preserve"> PAGEREF _Toc5098694 \h </w:instrText>
             </w:r>
             <w:r>
               <w:rPr>
@@ -2847,7 +2748,7 @@
                 <w:noProof/>
                 <w:webHidden/>
               </w:rPr>
-              <w:t>19</w:t>
+              <w:t>18</w:t>
             </w:r>
             <w:r>
               <w:rPr>
@@ -2864,7 +2765,6 @@
             <w:tabs>
               <w:tab w:val="right" w:pos="9350"/>
             </w:tabs>
-            <w:jc w:val="left"/>
             <w:rPr>
               <w:rFonts w:asciiTheme="minorHAnsi" w:eastAsiaTheme="minorEastAsia" w:hAnsiTheme="minorHAnsi" w:cstheme="minorBidi"/>
               <w:noProof/>
@@ -2873,11 +2773,12 @@
               <w:lang w:val="en-US"/>
             </w:rPr>
           </w:pPr>
-          <w:hyperlink w:anchor="_Toc5097355" w:history="1">
+          <w:hyperlink w:anchor="_Toc5098695" w:history="1">
             <w:r>
               <w:rPr>
                 <w:rStyle w:val="Hyperlink"/>
                 <w:noProof/>
+                <w:lang w:val="en-US"/>
               </w:rPr>
               <w:t>1.5.7 toHistogram</w:t>
             </w:r>
@@ -2900,7 +2801,7 @@
                 <w:noProof/>
                 <w:webHidden/>
               </w:rPr>
-              <w:instrText xml:space="preserve"> PAGEREF _Toc5097355 \h </w:instrText>
+              <w:instrText xml:space="preserve"> PAGEREF _Toc5098695 \h </w:instrText>
             </w:r>
             <w:r>
               <w:rPr>
@@ -2920,7 +2821,7 @@
                 <w:noProof/>
                 <w:webHidden/>
               </w:rPr>
-              <w:t>19</w:t>
+              <w:t>18</w:t>
             </w:r>
             <w:r>
               <w:rPr>
@@ -2937,7 +2838,6 @@
             <w:tabs>
               <w:tab w:val="right" w:pos="9350"/>
             </w:tabs>
-            <w:jc w:val="left"/>
             <w:rPr>
               <w:rFonts w:asciiTheme="minorHAnsi" w:eastAsiaTheme="minorEastAsia" w:hAnsiTheme="minorHAnsi" w:cstheme="minorBidi"/>
               <w:noProof/>
@@ -2946,11 +2846,12 @@
               <w:lang w:val="en-US"/>
             </w:rPr>
           </w:pPr>
-          <w:hyperlink w:anchor="_Toc5097356" w:history="1">
+          <w:hyperlink w:anchor="_Toc5098696" w:history="1">
             <w:r>
               <w:rPr>
                 <w:rStyle w:val="Hyperlink"/>
                 <w:noProof/>
+                <w:lang w:val="en-US"/>
               </w:rPr>
               <w:t>1.5.8 otsu</w:t>
             </w:r>
@@ -2973,7 +2874,7 @@
                 <w:noProof/>
                 <w:webHidden/>
               </w:rPr>
-              <w:instrText xml:space="preserve"> PAGEREF _Toc5097356 \h </w:instrText>
+              <w:instrText xml:space="preserve"> PAGEREF _Toc5098696 \h </w:instrText>
             </w:r>
             <w:r>
               <w:rPr>
@@ -2993,7 +2894,7 @@
                 <w:noProof/>
                 <w:webHidden/>
               </w:rPr>
-              <w:t>19</w:t>
+              <w:t>18</w:t>
             </w:r>
             <w:r>
               <w:rPr>
@@ -3011,7 +2912,6 @@
               <w:tab w:val="left" w:pos="880"/>
               <w:tab w:val="right" w:pos="9350"/>
             </w:tabs>
-            <w:jc w:val="left"/>
             <w:rPr>
               <w:rFonts w:asciiTheme="minorHAnsi" w:eastAsiaTheme="minorEastAsia" w:hAnsiTheme="minorHAnsi" w:cstheme="minorBidi"/>
               <w:noProof/>
@@ -3020,7 +2920,7 @@
               <w:lang w:val="en-US"/>
             </w:rPr>
           </w:pPr>
-          <w:hyperlink w:anchor="_Toc5097357" w:history="1">
+          <w:hyperlink w:anchor="_Toc5098697" w:history="1">
             <w:r>
               <w:rPr>
                 <w:rStyle w:val="Hyperlink"/>
@@ -3064,7 +2964,7 @@
                 <w:noProof/>
                 <w:webHidden/>
               </w:rPr>
-              <w:instrText xml:space="preserve"> PAGEREF _Toc5097357 \h </w:instrText>
+              <w:instrText xml:space="preserve"> PAGEREF _Toc5098697 \h </w:instrText>
             </w:r>
             <w:r>
               <w:rPr>
@@ -3084,7 +2984,7 @@
                 <w:noProof/>
                 <w:webHidden/>
               </w:rPr>
-              <w:t>19</w:t>
+              <w:t>18</w:t>
             </w:r>
             <w:r>
               <w:rPr>
@@ -3102,7 +3002,6 @@
               <w:tab w:val="left" w:pos="880"/>
               <w:tab w:val="right" w:pos="9350"/>
             </w:tabs>
-            <w:jc w:val="left"/>
             <w:rPr>
               <w:rFonts w:asciiTheme="minorHAnsi" w:eastAsiaTheme="minorEastAsia" w:hAnsiTheme="minorHAnsi" w:cstheme="minorBidi"/>
               <w:noProof/>
@@ -3111,7 +3010,7 @@
               <w:lang w:val="en-US"/>
             </w:rPr>
           </w:pPr>
-          <w:hyperlink w:anchor="_Toc5097358" w:history="1">
+          <w:hyperlink w:anchor="_Toc5098698" w:history="1">
             <w:r>
               <w:rPr>
                 <w:rStyle w:val="Hyperlink"/>
@@ -3155,7 +3054,7 @@
                 <w:noProof/>
                 <w:webHidden/>
               </w:rPr>
-              <w:instrText xml:space="preserve"> PAGEREF _Toc5097358 \h </w:instrText>
+              <w:instrText xml:space="preserve"> PAGEREF _Toc5098698 \h </w:instrText>
             </w:r>
             <w:r>
               <w:rPr>
@@ -3175,7 +3074,7 @@
                 <w:noProof/>
                 <w:webHidden/>
               </w:rPr>
-              <w:t>20</w:t>
+              <w:t>19</w:t>
             </w:r>
             <w:r>
               <w:rPr>
@@ -3219,7 +3118,7 @@
         </w:numPr>
         <w:jc w:val="left"/>
       </w:pPr>
-      <w:bookmarkStart w:id="2" w:name="_Toc5097323"/>
+      <w:bookmarkStart w:id="2" w:name="_Toc5098664"/>
       <w:r>
         <w:lastRenderedPageBreak/>
         <w:t>Namen en datum</w:t>
@@ -3243,7 +3142,7 @@
         </w:numPr>
         <w:jc w:val="left"/>
       </w:pPr>
-      <w:bookmarkStart w:id="3" w:name="_Toc5097324"/>
+      <w:bookmarkStart w:id="3" w:name="_Toc5098665"/>
       <w:r>
         <w:t>Doel</w:t>
       </w:r>
@@ -3298,7 +3197,7 @@
         </w:numPr>
         <w:jc w:val="left"/>
       </w:pPr>
-      <w:bookmarkStart w:id="4" w:name="_Toc5097325"/>
+      <w:bookmarkStart w:id="4" w:name="_Toc5098666"/>
       <w:r>
         <w:t>Methoden</w:t>
       </w:r>
@@ -3321,7 +3220,7 @@
           <w:noProof/>
         </w:rPr>
         <w:drawing>
-          <wp:inline distT="0" distB="0" distL="0" distR="0">
+          <wp:inline distT="0" distB="0" distL="0" distR="0" wp14:anchorId="629F56C1" wp14:editId="15D01590">
             <wp:extent cx="5943600" cy="2328545"/>
             <wp:effectExtent l="0" t="0" r="0" b="0"/>
             <wp:docPr id="6" name="image7.png"/>
@@ -3374,7 +3273,7 @@
         </w:numPr>
         <w:jc w:val="left"/>
       </w:pPr>
-      <w:bookmarkStart w:id="5" w:name="_Toc5097326"/>
+      <w:bookmarkStart w:id="5" w:name="_Toc5098667"/>
       <w:r>
         <w:lastRenderedPageBreak/>
         <w:t>Multi-stage algoritmes</w:t>
@@ -3386,7 +3285,7 @@
         <w:pStyle w:val="Kop3"/>
         <w:jc w:val="left"/>
       </w:pPr>
-      <w:bookmarkStart w:id="6" w:name="_Toc5097327"/>
+      <w:bookmarkStart w:id="6" w:name="_Toc5098668"/>
       <w:proofErr w:type="spellStart"/>
       <w:r>
         <w:t>Canny</w:t>
@@ -3652,7 +3551,7 @@
         <w:pStyle w:val="Kop3"/>
         <w:jc w:val="left"/>
       </w:pPr>
-      <w:bookmarkStart w:id="7" w:name="_Toc5097328"/>
+      <w:bookmarkStart w:id="7" w:name="_Toc5098669"/>
       <w:proofErr w:type="spellStart"/>
       <w:r>
         <w:t>Deriche</w:t>
@@ -3865,14 +3764,20 @@
         <w:rPr>
           <w:color w:val="000000"/>
         </w:rPr>
-        <w:t>Derichemaakt</w:t>
-      </w:r>
-      <w:proofErr w:type="spellEnd"/>
-      <w:r>
-        <w:rPr>
-          <w:color w:val="000000"/>
-        </w:rPr>
-        <w:t xml:space="preserve"> gebruik van IIR(</w:t>
+        <w:t>Deriche</w:t>
+      </w:r>
+      <w:proofErr w:type="spellEnd"/>
+      <w:r>
+        <w:rPr>
+          <w:color w:val="000000"/>
+        </w:rPr>
+        <w:t xml:space="preserve"> </w:t>
+      </w:r>
+      <w:r>
+        <w:rPr>
+          <w:color w:val="000000"/>
+        </w:rPr>
+        <w:t>maakt gebruik van IIR(</w:t>
       </w:r>
       <w:proofErr w:type="spellStart"/>
       <w:r>
@@ -3891,44 +3796,34 @@
     </w:p>
     <w:p>
       <w:pPr>
-        <w:pBdr>
-          <w:top w:val="nil"/>
-          <w:left w:val="nil"/>
-          <w:bottom w:val="nil"/>
-          <w:right w:val="nil"/>
-          <w:between w:val="nil"/>
-        </w:pBdr>
-        <w:spacing w:line="240" w:lineRule="auto"/>
-        <w:ind w:left="1800"/>
-        <w:jc w:val="left"/>
-        <w:rPr>
-          <w:color w:val="000000"/>
+        <w:jc w:val="left"/>
+        <w:rPr>
+          <w:b/>
           <w:sz w:val="24"/>
           <w:szCs w:val="24"/>
         </w:rPr>
       </w:pPr>
-    </w:p>
-    <w:p>
-      <w:pPr>
-        <w:pStyle w:val="Kop3"/>
-        <w:jc w:val="left"/>
-        <w:rPr>
-          <w:color w:val="000000"/>
-        </w:rPr>
-      </w:pPr>
-      <w:bookmarkStart w:id="8" w:name="_Toc5097329"/>
-      <w:r>
-        <w:t xml:space="preserve">First order versus Second order </w:t>
-      </w:r>
-      <w:proofErr w:type="spellStart"/>
-      <w:r>
-        <w:t>derivatives</w:t>
-      </w:r>
-      <w:proofErr w:type="spellEnd"/>
-      <w:r>
-        <w:t>.</w:t>
+      <w:r>
+        <w:br w:type="page"/>
+      </w:r>
+    </w:p>
+    <w:p>
+      <w:pPr>
+        <w:pStyle w:val="Kop2"/>
+        <w:numPr>
+          <w:ilvl w:val="2"/>
+          <w:numId w:val="12"/>
+        </w:numPr>
+        <w:jc w:val="left"/>
+      </w:pPr>
+      <w:bookmarkStart w:id="8" w:name="_Toc5098670"/>
+      <w:proofErr w:type="spellStart"/>
+      <w:r>
+        <w:lastRenderedPageBreak/>
+        <w:t>Kernels</w:t>
       </w:r>
       <w:bookmarkEnd w:id="8"/>
+      <w:proofErr w:type="spellEnd"/>
     </w:p>
     <w:p>
       <w:pPr>
@@ -3942,57 +3837,6 @@
         <w:spacing w:line="240" w:lineRule="auto"/>
         <w:ind w:left="360"/>
         <w:jc w:val="left"/>
-        <w:rPr>
-          <w:b/>
-          <w:color w:val="000000"/>
-          <w:sz w:val="24"/>
-          <w:szCs w:val="24"/>
-        </w:rPr>
-      </w:pPr>
-    </w:p>
-    <w:p>
-      <w:pPr>
-        <w:jc w:val="left"/>
-        <w:rPr>
-          <w:b/>
-          <w:sz w:val="24"/>
-          <w:szCs w:val="24"/>
-        </w:rPr>
-      </w:pPr>
-      <w:r>
-        <w:br w:type="page"/>
-      </w:r>
-    </w:p>
-    <w:p>
-      <w:pPr>
-        <w:pStyle w:val="Kop2"/>
-        <w:numPr>
-          <w:ilvl w:val="2"/>
-          <w:numId w:val="12"/>
-        </w:numPr>
-        <w:jc w:val="left"/>
-      </w:pPr>
-      <w:bookmarkStart w:id="9" w:name="_Toc5097330"/>
-      <w:proofErr w:type="spellStart"/>
-      <w:r>
-        <w:lastRenderedPageBreak/>
-        <w:t>Kernels</w:t>
-      </w:r>
-      <w:bookmarkEnd w:id="9"/>
-      <w:proofErr w:type="spellEnd"/>
-    </w:p>
-    <w:p>
-      <w:pPr>
-        <w:pBdr>
-          <w:top w:val="nil"/>
-          <w:left w:val="nil"/>
-          <w:bottom w:val="nil"/>
-          <w:right w:val="nil"/>
-          <w:between w:val="nil"/>
-        </w:pBdr>
-        <w:spacing w:line="240" w:lineRule="auto"/>
-        <w:ind w:left="360"/>
-        <w:jc w:val="left"/>
       </w:pPr>
       <w:r>
         <w:rPr>
@@ -4052,7 +3896,7 @@
         </w:numPr>
         <w:jc w:val="left"/>
       </w:pPr>
-      <w:bookmarkStart w:id="10" w:name="_Toc5097331"/>
+      <w:bookmarkStart w:id="9" w:name="_Toc5098671"/>
       <w:proofErr w:type="spellStart"/>
       <w:r>
         <w:t>Edge</w:t>
@@ -4073,7 +3917,7 @@
       <w:r>
         <w:t>kernels</w:t>
       </w:r>
-      <w:bookmarkEnd w:id="10"/>
+      <w:bookmarkEnd w:id="9"/>
       <w:proofErr w:type="spellEnd"/>
     </w:p>
     <w:p>
@@ -4085,7 +3929,7 @@
           <w:rFonts w:ascii="Quicksand" w:eastAsia="Quicksand" w:hAnsi="Quicksand" w:cs="Quicksand"/>
         </w:rPr>
       </w:pPr>
-      <w:bookmarkStart w:id="11" w:name="_Toc5097332"/>
+      <w:bookmarkStart w:id="10" w:name="_Toc5098672"/>
       <w:proofErr w:type="spellStart"/>
       <w:r>
         <w:rPr>
@@ -4093,7 +3937,7 @@
         </w:rPr>
         <w:t>Sobel</w:t>
       </w:r>
-      <w:bookmarkEnd w:id="11"/>
+      <w:bookmarkEnd w:id="10"/>
       <w:proofErr w:type="spellEnd"/>
     </w:p>
     <w:p>
@@ -4145,7 +3989,7 @@
           <w:szCs w:val="24"/>
         </w:rPr>
         <w:drawing>
-          <wp:inline distT="0" distB="0" distL="0" distR="0">
+          <wp:inline distT="0" distB="0" distL="0" distR="0" wp14:anchorId="6AD7FAEB" wp14:editId="7AC1FFC1">
             <wp:extent cx="4505325" cy="857250"/>
             <wp:effectExtent l="0" t="0" r="0" b="0"/>
             <wp:docPr id="8" name="image16.png"/>
@@ -4224,7 +4068,7 @@
           <w:szCs w:val="24"/>
         </w:rPr>
         <w:drawing>
-          <wp:inline distT="0" distB="0" distL="0" distR="0">
+          <wp:inline distT="0" distB="0" distL="0" distR="0" wp14:anchorId="7F7D8F03" wp14:editId="0EE468B1">
             <wp:extent cx="5295900" cy="695325"/>
             <wp:effectExtent l="0" t="0" r="0" b="0"/>
             <wp:docPr id="7" name="image6.png"/>
@@ -4302,7 +4146,7 @@
           <w:szCs w:val="24"/>
         </w:rPr>
         <w:drawing>
-          <wp:inline distT="114300" distB="114300" distL="114300" distR="114300">
+          <wp:inline distT="114300" distB="114300" distL="114300" distR="114300" wp14:anchorId="6B9118DA" wp14:editId="38735922">
             <wp:extent cx="1504950" cy="438150"/>
             <wp:effectExtent l="0" t="0" r="0" b="0"/>
             <wp:docPr id="10" name="image1.png"/>
@@ -4364,7 +4208,7 @@
           <w:szCs w:val="24"/>
         </w:rPr>
         <w:drawing>
-          <wp:inline distT="0" distB="0" distL="0" distR="0">
+          <wp:inline distT="0" distB="0" distL="0" distR="0" wp14:anchorId="3C2F4398" wp14:editId="7C40FAAD">
             <wp:extent cx="1619250" cy="352425"/>
             <wp:effectExtent l="0" t="0" r="0" b="0"/>
             <wp:docPr id="9" name="image10.png"/>
@@ -4508,7 +4352,7 @@
           <w:rFonts w:ascii="Quicksand" w:eastAsia="Quicksand" w:hAnsi="Quicksand" w:cs="Quicksand"/>
         </w:rPr>
       </w:pPr>
-      <w:bookmarkStart w:id="12" w:name="_Toc5097333"/>
+      <w:bookmarkStart w:id="11" w:name="_Toc5098673"/>
       <w:proofErr w:type="spellStart"/>
       <w:r>
         <w:rPr>
@@ -4516,7 +4360,7 @@
         </w:rPr>
         <w:t>Prewitt</w:t>
       </w:r>
-      <w:bookmarkEnd w:id="12"/>
+      <w:bookmarkEnd w:id="11"/>
       <w:proofErr w:type="spellEnd"/>
     </w:p>
     <w:p>
@@ -4569,7 +4413,7 @@
           <w:szCs w:val="24"/>
         </w:rPr>
         <w:drawing>
-          <wp:inline distT="0" distB="0" distL="0" distR="0">
+          <wp:inline distT="0" distB="0" distL="0" distR="0" wp14:anchorId="63DDC498" wp14:editId="4DCBDDE6">
             <wp:extent cx="4629150" cy="819150"/>
             <wp:effectExtent l="0" t="0" r="0" b="0"/>
             <wp:docPr id="12" name="image17.png"/>
@@ -4665,7 +4509,7 @@
           <w:szCs w:val="24"/>
         </w:rPr>
         <w:drawing>
-          <wp:inline distT="0" distB="0" distL="0" distR="0">
+          <wp:inline distT="0" distB="0" distL="0" distR="0" wp14:anchorId="210CA2DD" wp14:editId="7CD0B7BF">
             <wp:extent cx="2847975" cy="762000"/>
             <wp:effectExtent l="0" t="0" r="0" b="0"/>
             <wp:docPr id="11" name="image2.png"/>
@@ -4742,7 +4586,7 @@
           <w:szCs w:val="24"/>
         </w:rPr>
         <w:drawing>
-          <wp:inline distT="114300" distB="114300" distL="114300" distR="114300">
+          <wp:inline distT="114300" distB="114300" distL="114300" distR="114300" wp14:anchorId="6E2614D1" wp14:editId="45F98EA3">
             <wp:extent cx="1504950" cy="438150"/>
             <wp:effectExtent l="0" t="0" r="0" b="0"/>
             <wp:docPr id="14" name="image1.png"/>
@@ -4821,7 +4665,7 @@
           <w:szCs w:val="24"/>
         </w:rPr>
         <w:drawing>
-          <wp:inline distT="0" distB="0" distL="0" distR="0">
+          <wp:inline distT="0" distB="0" distL="0" distR="0" wp14:anchorId="11E1CEAC" wp14:editId="1EC24C97">
             <wp:extent cx="1619250" cy="352425"/>
             <wp:effectExtent l="0" t="0" r="0" b="0"/>
             <wp:docPr id="13" name="image10.png"/>
@@ -4948,14 +4792,14 @@
           <w:rFonts w:ascii="Quicksand" w:eastAsia="Quicksand" w:hAnsi="Quicksand" w:cs="Quicksand"/>
         </w:rPr>
       </w:pPr>
-      <w:bookmarkStart w:id="13" w:name="_Toc5097334"/>
+      <w:bookmarkStart w:id="12" w:name="_Toc5098674"/>
       <w:r>
         <w:rPr>
           <w:rFonts w:ascii="Quicksand" w:eastAsia="Quicksand" w:hAnsi="Quicksand" w:cs="Quicksand"/>
         </w:rPr>
         <w:t>Roberts cross.</w:t>
       </w:r>
-      <w:bookmarkEnd w:id="13"/>
+      <w:bookmarkEnd w:id="12"/>
     </w:p>
     <w:p>
       <w:pPr>
@@ -5007,7 +4851,7 @@
           <w:szCs w:val="24"/>
         </w:rPr>
         <w:drawing>
-          <wp:inline distT="0" distB="0" distL="0" distR="0">
+          <wp:inline distT="0" distB="0" distL="0" distR="0" wp14:anchorId="1F0107DC" wp14:editId="059755F2">
             <wp:extent cx="2562225" cy="542925"/>
             <wp:effectExtent l="0" t="0" r="0" b="0"/>
             <wp:docPr id="18" name="image13.png"/>
@@ -5079,7 +4923,7 @@
           <w:szCs w:val="24"/>
         </w:rPr>
         <w:drawing>
-          <wp:inline distT="0" distB="0" distL="0" distR="0">
+          <wp:inline distT="0" distB="0" distL="0" distR="0" wp14:anchorId="19C8E248" wp14:editId="4A9DB4EE">
             <wp:extent cx="2609850" cy="523875"/>
             <wp:effectExtent l="0" t="0" r="0" b="0"/>
             <wp:docPr id="15" name="image4.png"/>
@@ -5161,7 +5005,7 @@
           <w:szCs w:val="24"/>
         </w:rPr>
         <w:drawing>
-          <wp:inline distT="0" distB="0" distL="0" distR="0">
+          <wp:inline distT="0" distB="0" distL="0" distR="0" wp14:anchorId="1F32E0F6" wp14:editId="7DECF051">
             <wp:extent cx="2686050" cy="638175"/>
             <wp:effectExtent l="0" t="0" r="0" b="0"/>
             <wp:docPr id="17" name="image11.png"/>
@@ -5263,7 +5107,7 @@
         </w:rPr>
         <w:lastRenderedPageBreak/>
         <w:drawing>
-          <wp:inline distT="0" distB="0" distL="0" distR="0">
+          <wp:inline distT="0" distB="0" distL="0" distR="0" wp14:anchorId="05CC410D" wp14:editId="07E83950">
             <wp:extent cx="5772150" cy="4600575"/>
             <wp:effectExtent l="0" t="0" r="0" b="0"/>
             <wp:docPr id="19" name="image20.png"/>
@@ -5389,7 +5233,7 @@
           <w:lang w:val="en-US"/>
         </w:rPr>
       </w:pPr>
-      <w:bookmarkStart w:id="14" w:name="_Toc5097335"/>
+      <w:bookmarkStart w:id="13" w:name="_Toc5098675"/>
       <w:r>
         <w:rPr>
           <w:lang w:val="en-US"/>
@@ -5397,7 +5241,7 @@
         <w:lastRenderedPageBreak/>
         <w:t>Smoothing kernels</w:t>
       </w:r>
-      <w:bookmarkEnd w:id="14"/>
+      <w:bookmarkEnd w:id="13"/>
     </w:p>
     <w:p>
       <w:pPr>
@@ -5409,7 +5253,7 @@
           <w:lang w:val="en-US"/>
         </w:rPr>
       </w:pPr>
-      <w:bookmarkStart w:id="15" w:name="_Toc5097336"/>
+      <w:bookmarkStart w:id="14" w:name="_Toc5098676"/>
       <w:r>
         <w:rPr>
           <w:rFonts w:ascii="Quicksand" w:hAnsi="Quicksand"/>
@@ -5417,7 +5261,7 @@
         </w:rPr>
         <w:t>Gaussian filter (linear)</w:t>
       </w:r>
-      <w:bookmarkEnd w:id="15"/>
+      <w:bookmarkEnd w:id="14"/>
     </w:p>
     <w:p>
       <w:pPr>
@@ -5462,7 +5306,7 @@
           <w:noProof/>
         </w:rPr>
         <w:drawing>
-          <wp:inline distT="114300" distB="114300" distL="114300" distR="114300">
+          <wp:inline distT="114300" distB="114300" distL="114300" distR="114300" wp14:anchorId="72EB5E44" wp14:editId="4A8C5D59">
             <wp:extent cx="3105150" cy="2381250"/>
             <wp:effectExtent l="0" t="0" r="0" b="0"/>
             <wp:docPr id="20" name="image3.png"/>
@@ -5508,30 +5352,12 @@
           <w:rPr>
             <w:rStyle w:val="Hyperlink"/>
           </w:rPr>
-          <w:t>https://www.researchgat</w:t>
-        </w:r>
-        <w:r>
-          <w:rPr>
-            <w:rStyle w:val="Hyperlink"/>
-          </w:rPr>
-          <w:t>e</w:t>
-        </w:r>
-        <w:r>
-          <w:rPr>
-            <w:rStyle w:val="Hyperlink"/>
-          </w:rPr>
-          <w:t>.net/figure/Gaussian-filter_fig1_321426272</w:t>
+          <w:t>https://www.researchgate.net/figure/Gaussian-filter_fig1_321426272</w:t>
         </w:r>
       </w:hyperlink>
     </w:p>
     <w:p>
       <w:pPr>
-        <w:ind w:firstLine="720"/>
-        <w:jc w:val="left"/>
-      </w:pPr>
-    </w:p>
-    <w:p>
-      <w:pPr>
         <w:pStyle w:val="Kop4"/>
         <w:ind w:left="720"/>
         <w:jc w:val="left"/>
@@ -5539,7 +5365,7 @@
           <w:rFonts w:ascii="Quicksand" w:hAnsi="Quicksand"/>
         </w:rPr>
       </w:pPr>
-      <w:bookmarkStart w:id="16" w:name="_Toc5097337"/>
+      <w:bookmarkStart w:id="15" w:name="_Toc5098677"/>
       <w:proofErr w:type="spellStart"/>
       <w:r>
         <w:rPr>
@@ -5568,7 +5394,7 @@
         </w:rPr>
         <w:t>)</w:t>
       </w:r>
-      <w:bookmarkEnd w:id="16"/>
+      <w:bookmarkEnd w:id="15"/>
     </w:p>
     <w:p>
       <w:pPr>
@@ -5634,7 +5460,7 @@
           <w:szCs w:val="24"/>
         </w:rPr>
         <w:drawing>
-          <wp:inline distT="114300" distB="114300" distL="114300" distR="114300">
+          <wp:inline distT="114300" distB="114300" distL="114300" distR="114300" wp14:anchorId="05E608E9" wp14:editId="64F0837F">
             <wp:extent cx="1809750" cy="1057275"/>
             <wp:effectExtent l="0" t="0" r="0" b="0"/>
             <wp:docPr id="21" name="image18.png"/>
@@ -5680,56 +5506,9 @@
           <w:rPr>
             <w:rStyle w:val="Hyperlink"/>
           </w:rPr>
-          <w:t>https://opencv-python-tutroals.readthedoc</w:t>
-        </w:r>
-        <w:r>
-          <w:rPr>
-            <w:rStyle w:val="Hyperlink"/>
-          </w:rPr>
-          <w:t>s</w:t>
-        </w:r>
-        <w:r>
-          <w:rPr>
-            <w:rStyle w:val="Hyperlink"/>
-          </w:rPr>
-          <w:t>.io/en/latest/py_tutorials/py_imgproc/py_filtering/py_filtering.html</w:t>
+          <w:t>https://opencv-python-tutroals.readthedocs.io/en/latest/py_tutorials/py_imgproc/py_filtering/py_filtering.html</w:t>
         </w:r>
       </w:hyperlink>
-    </w:p>
-    <w:p>
-      <w:pPr>
-        <w:pBdr>
-          <w:top w:val="nil"/>
-          <w:left w:val="nil"/>
-          <w:bottom w:val="nil"/>
-          <w:right w:val="nil"/>
-          <w:between w:val="nil"/>
-        </w:pBdr>
-        <w:spacing w:line="240" w:lineRule="auto"/>
-        <w:ind w:left="720"/>
-        <w:jc w:val="left"/>
-        <w:rPr>
-          <w:color w:val="000000"/>
-          <w:sz w:val="24"/>
-          <w:szCs w:val="24"/>
-        </w:rPr>
-      </w:pPr>
-    </w:p>
-    <w:p>
-      <w:pPr>
-        <w:pBdr>
-          <w:top w:val="nil"/>
-          <w:left w:val="nil"/>
-          <w:bottom w:val="nil"/>
-          <w:right w:val="nil"/>
-          <w:between w:val="nil"/>
-        </w:pBdr>
-        <w:spacing w:line="240" w:lineRule="auto"/>
-        <w:jc w:val="left"/>
-        <w:rPr>
-          <w:color w:val="000000"/>
-        </w:rPr>
-      </w:pPr>
     </w:p>
     <w:p>
       <w:pPr>
@@ -5822,13 +5601,6 @@
           <w:color w:val="000000"/>
         </w:rPr>
         <w:br/>
-      </w:r>
-      <w:r>
-        <w:rPr>
-          <w:b/>
-          <w:color w:val="000000"/>
-        </w:rPr>
-        <w:lastRenderedPageBreak/>
         <w:t xml:space="preserve">Je kunt hier kiezen uit verschillende </w:t>
       </w:r>
       <w:proofErr w:type="spellStart"/>
@@ -6023,24 +5795,6 @@
     </w:p>
     <w:p>
       <w:pPr>
-        <w:pBdr>
-          <w:top w:val="nil"/>
-          <w:left w:val="nil"/>
-          <w:bottom w:val="nil"/>
-          <w:right w:val="nil"/>
-          <w:between w:val="nil"/>
-        </w:pBdr>
-        <w:spacing w:line="240" w:lineRule="auto"/>
-        <w:jc w:val="left"/>
-        <w:rPr>
-          <w:color w:val="000000"/>
-          <w:sz w:val="24"/>
-          <w:szCs w:val="24"/>
-        </w:rPr>
-      </w:pPr>
-    </w:p>
-    <w:p>
-      <w:pPr>
         <w:pStyle w:val="Kop2"/>
         <w:numPr>
           <w:ilvl w:val="1"/>
@@ -6048,39 +5802,12 @@
         </w:numPr>
         <w:jc w:val="left"/>
       </w:pPr>
-      <w:bookmarkStart w:id="17" w:name="_Toc5097338"/>
-      <w:r>
+      <w:bookmarkStart w:id="16" w:name="_Toc5098678"/>
+      <w:r>
+        <w:lastRenderedPageBreak/>
         <w:t>Keuze</w:t>
       </w:r>
-      <w:bookmarkEnd w:id="17"/>
-    </w:p>
-    <w:p>
-      <w:pPr>
-        <w:jc w:val="left"/>
-        <w:rPr>
-          <w:b/>
-        </w:rPr>
-      </w:pPr>
-      <w:r>
-        <w:rPr>
-          <w:b/>
-        </w:rPr>
-        <w:t xml:space="preserve">Je geeft een onderbouwing over waarom een bepaalde methode is gekozen, en/of waarom bepaalde </w:t>
-      </w:r>
-      <w:proofErr w:type="spellStart"/>
-      <w:r>
-        <w:rPr>
-          <w:b/>
-        </w:rPr>
-        <w:t>settings</w:t>
-      </w:r>
-      <w:proofErr w:type="spellEnd"/>
-      <w:r>
-        <w:rPr>
-          <w:b/>
-        </w:rPr>
-        <w:t xml:space="preserve"> zijn gebruikt.</w:t>
-      </w:r>
+      <w:bookmarkEnd w:id="16"/>
     </w:p>
     <w:p>
       <w:pPr>
@@ -6152,11 +5879,11 @@
         </w:numPr>
         <w:jc w:val="left"/>
       </w:pPr>
-      <w:bookmarkStart w:id="18" w:name="_Toc5097339"/>
+      <w:bookmarkStart w:id="17" w:name="_Toc5098679"/>
       <w:r>
         <w:t>Methode</w:t>
       </w:r>
-      <w:bookmarkEnd w:id="18"/>
+      <w:bookmarkEnd w:id="17"/>
     </w:p>
     <w:p>
       <w:pPr>
@@ -6171,7 +5898,7 @@
           <w:lang w:val="en-US"/>
         </w:rPr>
       </w:pPr>
-      <w:bookmarkStart w:id="19" w:name="_Toc5097340"/>
+      <w:bookmarkStart w:id="18" w:name="_Toc5098680"/>
       <w:r>
         <w:rPr>
           <w:rFonts w:ascii="Quicksand" w:hAnsi="Quicksand"/>
@@ -6179,7 +5906,7 @@
         </w:rPr>
         <w:t>Smoothing, remove noise. (Gaussian filter)</w:t>
       </w:r>
-      <w:bookmarkEnd w:id="19"/>
+      <w:bookmarkEnd w:id="18"/>
     </w:p>
     <w:p>
       <w:pPr>
@@ -6234,7 +5961,7 @@
           <w:rFonts w:ascii="Quicksand" w:hAnsi="Quicksand"/>
         </w:rPr>
       </w:pPr>
-      <w:bookmarkStart w:id="20" w:name="_Toc5097341"/>
+      <w:bookmarkStart w:id="19" w:name="_Toc5098681"/>
       <w:r>
         <w:rPr>
           <w:rFonts w:ascii="Quicksand" w:hAnsi="Quicksand"/>
@@ -6262,7 +5989,7 @@
         </w:rPr>
         <w:t xml:space="preserve"> filter)</w:t>
       </w:r>
-      <w:bookmarkEnd w:id="20"/>
+      <w:bookmarkEnd w:id="19"/>
     </w:p>
     <w:p>
       <w:pPr>
@@ -6318,7 +6045,7 @@
           <w:lang w:val="en-US"/>
         </w:rPr>
       </w:pPr>
-      <w:bookmarkStart w:id="21" w:name="_Toc5097342"/>
+      <w:bookmarkStart w:id="20" w:name="_Toc5098682"/>
       <w:r>
         <w:rPr>
           <w:rFonts w:ascii="Quicksand" w:hAnsi="Quicksand"/>
@@ -6326,7 +6053,7 @@
         </w:rPr>
         <w:t>Edge thinning (non-maximum suppression)</w:t>
       </w:r>
-      <w:bookmarkEnd w:id="21"/>
+      <w:bookmarkEnd w:id="20"/>
     </w:p>
     <w:p>
       <w:pPr>
@@ -6358,7 +6085,7 @@
           <w:lang w:val="en-US"/>
         </w:rPr>
       </w:pPr>
-      <w:bookmarkStart w:id="22" w:name="_Toc5097343"/>
+      <w:bookmarkStart w:id="21" w:name="_Toc5098683"/>
       <w:r>
         <w:rPr>
           <w:rFonts w:ascii="Quicksand" w:hAnsi="Quicksand"/>
@@ -6366,7 +6093,7 @@
         </w:rPr>
         <w:t>Thresholding (double thresholding weak and strong edge)</w:t>
       </w:r>
-      <w:bookmarkEnd w:id="22"/>
+      <w:bookmarkEnd w:id="21"/>
     </w:p>
     <w:p>
       <w:pPr>
@@ -6433,9 +6160,6 @@
       </w:r>
       <w:r>
         <w:br/>
-      </w:r>
-      <w:r>
-        <w:lastRenderedPageBreak/>
         <w:t xml:space="preserve">Om </w:t>
       </w:r>
       <w:proofErr w:type="spellStart"/>
@@ -6548,8 +6272,9 @@
         <w:rPr>
           <w:noProof/>
         </w:rPr>
+        <w:lastRenderedPageBreak/>
         <w:drawing>
-          <wp:inline distT="0" distB="0" distL="0" distR="0">
+          <wp:inline distT="0" distB="0" distL="0" distR="0" wp14:anchorId="79F18975" wp14:editId="4233440A">
             <wp:extent cx="4286250" cy="2505075"/>
             <wp:effectExtent l="0" t="0" r="0" b="0"/>
             <wp:docPr id="22" name="image19.jpg"/>
@@ -6655,7 +6380,7 @@
         </w:rPr>
         <w:t xml:space="preserve"> </w:t>
       </w:r>
-      <w:bookmarkStart w:id="23" w:name="_Toc5097344"/>
+      <w:bookmarkStart w:id="22" w:name="_Toc5098684"/>
       <w:r>
         <w:rPr>
           <w:rFonts w:ascii="Quicksand" w:hAnsi="Quicksand"/>
@@ -6663,7 +6388,7 @@
         </w:rPr>
         <w:t>Hysteresis (suppress the weak edges if not connected to a strong edge)</w:t>
       </w:r>
-      <w:bookmarkEnd w:id="23"/>
+      <w:bookmarkEnd w:id="22"/>
     </w:p>
     <w:p>
       <w:pPr>
@@ -6686,12 +6411,12 @@
         </w:numPr>
         <w:jc w:val="left"/>
       </w:pPr>
-      <w:bookmarkStart w:id="24" w:name="_Toc5097345"/>
+      <w:bookmarkStart w:id="23" w:name="_Toc5098685"/>
       <w:proofErr w:type="spellStart"/>
       <w:r>
         <w:t>Settings</w:t>
       </w:r>
-      <w:bookmarkEnd w:id="24"/>
+      <w:bookmarkEnd w:id="23"/>
       <w:proofErr w:type="spellEnd"/>
       <w:r>
         <w:t xml:space="preserve"> </w:t>
@@ -6709,7 +6434,7 @@
           <w:rFonts w:ascii="Quicksand" w:hAnsi="Quicksand"/>
         </w:rPr>
       </w:pPr>
-      <w:bookmarkStart w:id="25" w:name="_Toc5097346"/>
+      <w:bookmarkStart w:id="24" w:name="_Toc5098686"/>
       <w:proofErr w:type="spellStart"/>
       <w:r>
         <w:rPr>
@@ -6717,7 +6442,7 @@
         </w:rPr>
         <w:t>Threshold</w:t>
       </w:r>
-      <w:bookmarkEnd w:id="25"/>
+      <w:bookmarkEnd w:id="24"/>
       <w:proofErr w:type="spellEnd"/>
     </w:p>
     <w:p>
@@ -6781,7 +6506,7 @@
           <w:rFonts w:ascii="Quicksand" w:hAnsi="Quicksand"/>
         </w:rPr>
       </w:pPr>
-      <w:bookmarkStart w:id="26" w:name="_Toc5097347"/>
+      <w:bookmarkStart w:id="25" w:name="_Toc5098687"/>
       <w:proofErr w:type="spellStart"/>
       <w:r>
         <w:rPr>
@@ -6796,7 +6521,7 @@
         </w:rPr>
         <w:t xml:space="preserve"> sigma</w:t>
       </w:r>
-      <w:bookmarkEnd w:id="26"/>
+      <w:bookmarkEnd w:id="25"/>
     </w:p>
     <w:p>
       <w:pPr>
@@ -6812,11 +6537,7 @@
       </w:r>
       <w:proofErr w:type="spellEnd"/>
       <w:r>
-        <w:t xml:space="preserve"> waardes is het moeilijk om de sigma te bepalen. Elk plaatje heeft namelijk een andere waarde nodig, omdat in sommige afbeeldingen het belangrijk is dat niet </w:t>
-      </w:r>
-      <w:r>
-        <w:lastRenderedPageBreak/>
-        <w:t>al het detail verloren gaat en bij andere plaatjes kan het ervoor zorgen dat de ruis weg wordt genomen waardoor de rand detectie beter kan worden. Wij gaan verschillende sigma’s proberen en nemen dit mee in een meetrapport.</w:t>
+        <w:t xml:space="preserve"> waardes is het moeilijk om de sigma te bepalen. Elk plaatje heeft namelijk een andere waarde nodig, omdat in sommige afbeeldingen het belangrijk is dat niet al het detail verloren gaat en bij andere plaatjes kan het ervoor zorgen dat de ruis weg wordt genomen waardoor de rand detectie beter kan worden. Wij gaan verschillende sigma’s proberen en nemen dit mee in een meetrapport.</w:t>
       </w:r>
     </w:p>
     <w:p>
@@ -6828,25 +6549,11 @@
         </w:numPr>
         <w:jc w:val="left"/>
       </w:pPr>
-      <w:bookmarkStart w:id="27" w:name="_Toc5097348"/>
+      <w:bookmarkStart w:id="26" w:name="_Toc5098688"/>
       <w:r>
         <w:t>Implementatie</w:t>
       </w:r>
-      <w:bookmarkEnd w:id="27"/>
-    </w:p>
-    <w:p>
-      <w:pPr>
-        <w:jc w:val="left"/>
-        <w:rPr>
-          <w:b/>
-        </w:rPr>
-      </w:pPr>
-      <w:r>
-        <w:rPr>
-          <w:b/>
-        </w:rPr>
-        <w:t>Je geeft aan hoe deze keuze is geïmplementeerd in de code</w:t>
-      </w:r>
+      <w:bookmarkEnd w:id="26"/>
     </w:p>
     <w:p>
       <w:pPr>
@@ -6904,8 +6611,9 @@
         <w:rPr>
           <w:noProof/>
         </w:rPr>
+        <w:lastRenderedPageBreak/>
         <w:drawing>
-          <wp:inline distT="114300" distB="114300" distL="114300" distR="114300">
+          <wp:inline distT="114300" distB="114300" distL="114300" distR="114300" wp14:anchorId="43C61B42" wp14:editId="221094D6">
             <wp:extent cx="2838450" cy="2200275"/>
             <wp:effectExtent l="0" t="0" r="0" b="9525"/>
             <wp:docPr id="2" name="image15.png"/>
@@ -7416,14 +7124,7 @@
         <w:rPr>
           <w:rFonts w:eastAsia="Consolas" w:cs="Consolas"/>
         </w:rPr>
-        <w:t xml:space="preserve"> te </w:t>
-      </w:r>
-      <w:r>
-        <w:rPr>
-          <w:rFonts w:eastAsia="Consolas" w:cs="Consolas"/>
-        </w:rPr>
-        <w:lastRenderedPageBreak/>
-        <w:t xml:space="preserve">plaatsen. Elke functie heeft een input en output sommige via een return type en sommige via een </w:t>
+        <w:t xml:space="preserve"> te plaatsen. Elke functie heeft een input en output sommige via een return type en sommige via een </w:t>
       </w:r>
       <w:proofErr w:type="spellStart"/>
       <w:r>
@@ -7460,24 +7161,37 @@
           <w:color w:val="000000"/>
           <w:sz w:val="19"/>
           <w:szCs w:val="19"/>
-        </w:rPr>
-      </w:pPr>
-      <w:bookmarkStart w:id="28" w:name="_Toc5097349"/>
-      <w:r>
+          <w:lang w:val="en-US"/>
+        </w:rPr>
+      </w:pPr>
+      <w:bookmarkStart w:id="27" w:name="_Toc5098689"/>
+      <w:r>
+        <w:rPr>
+          <w:lang w:val="en-US"/>
+        </w:rPr>
         <w:lastRenderedPageBreak/>
         <w:t>1.</w:t>
       </w:r>
       <w:r>
+        <w:rPr>
+          <w:lang w:val="en-US"/>
+        </w:rPr>
         <w:t>5</w:t>
       </w:r>
       <w:r>
+        <w:rPr>
+          <w:lang w:val="en-US"/>
+        </w:rPr>
         <w:t xml:space="preserve">.1 </w:t>
       </w:r>
       <w:proofErr w:type="spellStart"/>
       <w:r>
+        <w:rPr>
+          <w:lang w:val="en-US"/>
+        </w:rPr>
         <w:t>imageVectorFromIntensityImage</w:t>
       </w:r>
-      <w:bookmarkEnd w:id="28"/>
+      <w:bookmarkEnd w:id="27"/>
       <w:proofErr w:type="spellEnd"/>
     </w:p>
     <w:p>
@@ -7624,7 +7338,7 @@
           <w:noProof/>
         </w:rPr>
         <w:drawing>
-          <wp:inline distT="114300" distB="114300" distL="114300" distR="114300">
+          <wp:inline distT="114300" distB="114300" distL="114300" distR="114300" wp14:anchorId="712A91C2" wp14:editId="0926AC47">
             <wp:extent cx="1781175" cy="5476875"/>
             <wp:effectExtent l="0" t="0" r="0" b="0"/>
             <wp:docPr id="5" name="image8.png"/>
@@ -7669,8 +7383,8 @@
           <w:lang w:val="en-US"/>
         </w:rPr>
       </w:pPr>
-      <w:bookmarkStart w:id="29" w:name="_1ksv4uv" w:colFirst="0" w:colLast="0"/>
-      <w:bookmarkEnd w:id="29"/>
+      <w:bookmarkStart w:id="28" w:name="_1ksv4uv" w:colFirst="0" w:colLast="0"/>
+      <w:bookmarkEnd w:id="28"/>
       <w:r>
         <w:rPr>
           <w:lang w:val="en-US"/>
@@ -7686,7 +7400,7 @@
           <w:lang w:val="en-US"/>
         </w:rPr>
       </w:pPr>
-      <w:bookmarkStart w:id="30" w:name="_Toc5097350"/>
+      <w:bookmarkStart w:id="29" w:name="_Toc5098690"/>
       <w:r>
         <w:rPr>
           <w:lang w:val="en-US"/>
@@ -7713,7 +7427,7 @@
         </w:rPr>
         <w:t>applyGaussian</w:t>
       </w:r>
-      <w:bookmarkEnd w:id="30"/>
+      <w:bookmarkEnd w:id="29"/>
       <w:proofErr w:type="spellEnd"/>
     </w:p>
     <w:p>
@@ -7885,7 +7599,7 @@
           <w:noProof/>
         </w:rPr>
         <w:drawing>
-          <wp:inline distT="114300" distB="114300" distL="114300" distR="114300">
+          <wp:inline distT="114300" distB="114300" distL="114300" distR="114300" wp14:anchorId="2BABC961" wp14:editId="785960CE">
             <wp:extent cx="2238375" cy="5867400"/>
             <wp:effectExtent l="0" t="0" r="9525" b="0"/>
             <wp:docPr id="1" name="image12.png"/>
@@ -7958,23 +7672,38 @@
       <w:pPr>
         <w:pStyle w:val="Kop3"/>
         <w:jc w:val="left"/>
-      </w:pPr>
-      <w:bookmarkStart w:id="31" w:name="_Toc5097351"/>
-      <w:r>
+        <w:rPr>
+          <w:lang w:val="en-US"/>
+        </w:rPr>
+      </w:pPr>
+      <w:bookmarkStart w:id="30" w:name="_Toc5098691"/>
+      <w:r>
+        <w:rPr>
+          <w:lang w:val="en-US"/>
+        </w:rPr>
         <w:lastRenderedPageBreak/>
         <w:t>1.</w:t>
       </w:r>
       <w:r>
+        <w:rPr>
+          <w:lang w:val="en-US"/>
+        </w:rPr>
         <w:t>5</w:t>
       </w:r>
       <w:r>
+        <w:rPr>
+          <w:lang w:val="en-US"/>
+        </w:rPr>
         <w:t xml:space="preserve">.3 </w:t>
       </w:r>
       <w:proofErr w:type="spellStart"/>
       <w:r>
+        <w:rPr>
+          <w:lang w:val="en-US"/>
+        </w:rPr>
         <w:t>sobelFilter</w:t>
       </w:r>
-      <w:bookmarkEnd w:id="31"/>
+      <w:bookmarkEnd w:id="30"/>
       <w:proofErr w:type="spellEnd"/>
     </w:p>
     <w:p>
@@ -8312,7 +8041,7 @@
           <w:szCs w:val="19"/>
         </w:rPr>
         <w:drawing>
-          <wp:inline distT="114300" distB="114300" distL="114300" distR="114300">
+          <wp:inline distT="114300" distB="114300" distL="114300" distR="114300" wp14:anchorId="17E3C57C" wp14:editId="181BE943">
             <wp:extent cx="1685925" cy="6105525"/>
             <wp:effectExtent l="0" t="0" r="9525" b="0"/>
             <wp:docPr id="16" name="image14.png"/>
@@ -8352,23 +8081,38 @@
       <w:pPr>
         <w:pStyle w:val="Kop3"/>
         <w:jc w:val="left"/>
-      </w:pPr>
-      <w:bookmarkStart w:id="32" w:name="_Toc5097352"/>
-      <w:r>
+        <w:rPr>
+          <w:lang w:val="en-US"/>
+        </w:rPr>
+      </w:pPr>
+      <w:bookmarkStart w:id="31" w:name="_Toc5098692"/>
+      <w:r>
+        <w:rPr>
+          <w:lang w:val="en-US"/>
+        </w:rPr>
         <w:lastRenderedPageBreak/>
         <w:t>1.</w:t>
       </w:r>
       <w:r>
+        <w:rPr>
+          <w:lang w:val="en-US"/>
+        </w:rPr>
         <w:t>5</w:t>
       </w:r>
       <w:r>
+        <w:rPr>
+          <w:lang w:val="en-US"/>
+        </w:rPr>
         <w:t xml:space="preserve">.4 </w:t>
       </w:r>
       <w:proofErr w:type="spellStart"/>
       <w:r>
+        <w:rPr>
+          <w:lang w:val="en-US"/>
+        </w:rPr>
         <w:t>nonMaxSupp</w:t>
       </w:r>
-      <w:bookmarkEnd w:id="32"/>
+      <w:bookmarkEnd w:id="31"/>
       <w:proofErr w:type="spellEnd"/>
     </w:p>
     <w:p>
@@ -8637,7 +8381,7 @@
           <w:noProof/>
         </w:rPr>
         <w:drawing>
-          <wp:inline distT="114300" distB="114300" distL="114300" distR="114300">
+          <wp:inline distT="114300" distB="114300" distL="114300" distR="114300" wp14:anchorId="01D06032" wp14:editId="32072220">
             <wp:extent cx="5934075" cy="5711825"/>
             <wp:effectExtent l="0" t="0" r="0" b="0"/>
             <wp:docPr id="3" name="image5.png"/>
@@ -8677,23 +8421,38 @@
       <w:pPr>
         <w:pStyle w:val="Kop3"/>
         <w:jc w:val="left"/>
-      </w:pPr>
-      <w:bookmarkStart w:id="33" w:name="_Toc5097353"/>
-      <w:r>
+        <w:rPr>
+          <w:lang w:val="en-US"/>
+        </w:rPr>
+      </w:pPr>
+      <w:bookmarkStart w:id="32" w:name="_Toc5098693"/>
+      <w:r>
+        <w:rPr>
+          <w:lang w:val="en-US"/>
+        </w:rPr>
         <w:lastRenderedPageBreak/>
         <w:t>1.</w:t>
       </w:r>
       <w:r>
+        <w:rPr>
+          <w:lang w:val="en-US"/>
+        </w:rPr>
         <w:t>5</w:t>
       </w:r>
       <w:r>
+        <w:rPr>
+          <w:lang w:val="en-US"/>
+        </w:rPr>
         <w:t xml:space="preserve">.5 </w:t>
       </w:r>
       <w:proofErr w:type="spellStart"/>
       <w:r>
+        <w:rPr>
+          <w:lang w:val="en-US"/>
+        </w:rPr>
         <w:t>doubleThreshold</w:t>
       </w:r>
-      <w:bookmarkEnd w:id="33"/>
+      <w:bookmarkEnd w:id="32"/>
       <w:proofErr w:type="spellEnd"/>
     </w:p>
     <w:p>
@@ -9187,7 +8946,7 @@
           <w:noProof/>
         </w:rPr>
         <w:drawing>
-          <wp:inline distT="114300" distB="114300" distL="114300" distR="114300">
+          <wp:inline distT="114300" distB="114300" distL="114300" distR="114300" wp14:anchorId="56B4F5CD" wp14:editId="77469196">
             <wp:extent cx="5943600" cy="4927600"/>
             <wp:effectExtent l="0" t="0" r="0" b="0"/>
             <wp:docPr id="4" name="image9.png"/>
@@ -9232,22 +8991,303 @@
       <w:pPr>
         <w:pStyle w:val="Kop3"/>
         <w:jc w:val="left"/>
-      </w:pPr>
-      <w:bookmarkStart w:id="34" w:name="_Toc5097354"/>
-      <w:r>
+        <w:rPr>
+          <w:lang w:val="en-US"/>
+        </w:rPr>
+      </w:pPr>
+      <w:bookmarkStart w:id="33" w:name="_Toc5098694"/>
+      <w:r>
+        <w:rPr>
+          <w:lang w:val="en-US"/>
+        </w:rPr>
         <w:lastRenderedPageBreak/>
         <w:t>1.</w:t>
       </w:r>
       <w:r>
+        <w:rPr>
+          <w:lang w:val="en-US"/>
+        </w:rPr>
         <w:t>5</w:t>
       </w:r>
       <w:r>
+        <w:rPr>
+          <w:lang w:val="en-US"/>
+        </w:rPr>
         <w:t>.6 t</w:t>
       </w:r>
       <w:r>
+        <w:rPr>
+          <w:lang w:val="en-US"/>
+        </w:rPr>
         <w:t>racking</w:t>
       </w:r>
+      <w:bookmarkEnd w:id="33"/>
+    </w:p>
+    <w:p>
+      <w:pPr>
+        <w:jc w:val="left"/>
+        <w:rPr>
+          <w:lang w:val="en-US"/>
+        </w:rPr>
+      </w:pPr>
+      <w:r>
+        <w:rPr>
+          <w:rFonts w:cs="Consolas"/>
+          <w:color w:val="0000FF"/>
+          <w:lang w:val="en-US"/>
+        </w:rPr>
+        <w:t>void</w:t>
+      </w:r>
+      <w:r>
+        <w:rPr>
+          <w:rFonts w:cs="Consolas"/>
+          <w:color w:val="000000"/>
+          <w:lang w:val="en-US"/>
+        </w:rPr>
+        <w:t xml:space="preserve"> tracking(</w:t>
+      </w:r>
+      <w:proofErr w:type="spellStart"/>
+      <w:r>
+        <w:rPr>
+          <w:rFonts w:cs="Consolas"/>
+          <w:color w:val="2B91AF"/>
+          <w:lang w:val="en-US"/>
+        </w:rPr>
+        <w:t>imageVector</w:t>
+      </w:r>
+      <w:proofErr w:type="spellEnd"/>
+      <w:r>
+        <w:rPr>
+          <w:rFonts w:cs="Consolas"/>
+          <w:color w:val="000000"/>
+          <w:lang w:val="en-US"/>
+        </w:rPr>
+        <w:t xml:space="preserve"> &amp;</w:t>
+      </w:r>
+      <w:r>
+        <w:rPr>
+          <w:rFonts w:cs="Consolas"/>
+          <w:color w:val="808080"/>
+          <w:lang w:val="en-US"/>
+        </w:rPr>
+        <w:t>image</w:t>
+      </w:r>
+      <w:r>
+        <w:rPr>
+          <w:rFonts w:cs="Consolas"/>
+          <w:color w:val="000000"/>
+          <w:lang w:val="en-US"/>
+        </w:rPr>
+        <w:t xml:space="preserve">, </w:t>
+      </w:r>
+      <w:r>
+        <w:rPr>
+          <w:rFonts w:cs="Consolas"/>
+          <w:color w:val="0000FF"/>
+          <w:lang w:val="en-US"/>
+        </w:rPr>
+        <w:t>const</w:t>
+      </w:r>
+      <w:r>
+        <w:rPr>
+          <w:rFonts w:cs="Consolas"/>
+          <w:color w:val="000000"/>
+          <w:lang w:val="en-US"/>
+        </w:rPr>
+        <w:t xml:space="preserve"> </w:t>
+      </w:r>
+      <w:r>
+        <w:rPr>
+          <w:rFonts w:cs="Consolas"/>
+          <w:color w:val="2B91AF"/>
+          <w:lang w:val="en-US"/>
+        </w:rPr>
+        <w:t>Intensity</w:t>
+      </w:r>
+      <w:r>
+        <w:rPr>
+          <w:rFonts w:cs="Consolas"/>
+          <w:color w:val="000000"/>
+          <w:lang w:val="en-US"/>
+        </w:rPr>
+        <w:t xml:space="preserve"> &amp;</w:t>
+      </w:r>
+      <w:r>
+        <w:rPr>
+          <w:rFonts w:cs="Consolas"/>
+          <w:color w:val="808080"/>
+          <w:lang w:val="en-US"/>
+        </w:rPr>
+        <w:t>strong</w:t>
+      </w:r>
+      <w:r>
+        <w:rPr>
+          <w:rFonts w:cs="Consolas"/>
+          <w:color w:val="000000"/>
+          <w:lang w:val="en-US"/>
+        </w:rPr>
+        <w:t xml:space="preserve">, </w:t>
+      </w:r>
+      <w:r>
+        <w:rPr>
+          <w:rFonts w:cs="Consolas"/>
+          <w:color w:val="0000FF"/>
+          <w:lang w:val="en-US"/>
+        </w:rPr>
+        <w:t>const</w:t>
+      </w:r>
+      <w:r>
+        <w:rPr>
+          <w:rFonts w:cs="Consolas"/>
+          <w:color w:val="000000"/>
+          <w:lang w:val="en-US"/>
+        </w:rPr>
+        <w:t xml:space="preserve"> </w:t>
+      </w:r>
+      <w:r>
+        <w:rPr>
+          <w:rFonts w:cs="Consolas"/>
+          <w:color w:val="2B91AF"/>
+          <w:lang w:val="en-US"/>
+        </w:rPr>
+        <w:t>Intensity</w:t>
+      </w:r>
+      <w:r>
+        <w:rPr>
+          <w:rFonts w:cs="Consolas"/>
+          <w:color w:val="000000"/>
+          <w:lang w:val="en-US"/>
+        </w:rPr>
+        <w:t xml:space="preserve"> &amp;</w:t>
+      </w:r>
+      <w:r>
+        <w:rPr>
+          <w:rFonts w:cs="Consolas"/>
+          <w:color w:val="808080"/>
+          <w:lang w:val="en-US"/>
+        </w:rPr>
+        <w:t>weak</w:t>
+      </w:r>
+      <w:r>
+        <w:rPr>
+          <w:rFonts w:cs="Consolas"/>
+          <w:color w:val="000000"/>
+          <w:lang w:val="en-US"/>
+        </w:rPr>
+        <w:t>);</w:t>
+      </w:r>
+    </w:p>
+    <w:p>
+      <w:pPr>
+        <w:jc w:val="left"/>
+      </w:pPr>
+      <w:r>
+        <w:t xml:space="preserve">De tracking functie gaat voor iedere pixel na of deze een </w:t>
+      </w:r>
+      <w:r>
+        <w:t xml:space="preserve">slappe rand </w:t>
+      </w:r>
+      <w:r>
+        <w:t xml:space="preserve">is. als dit het geval is, kijkt hij of hij verbonden is met een </w:t>
+      </w:r>
+      <w:r>
+        <w:t>sterke rand</w:t>
+      </w:r>
+      <w:r>
+        <w:t xml:space="preserve">. In het geval dat hij aan een </w:t>
+      </w:r>
+      <w:r>
+        <w:t>sterke rand</w:t>
+      </w:r>
+      <w:r>
+        <w:t xml:space="preserve"> vast zit, zet hij de </w:t>
+      </w:r>
+      <w:r>
+        <w:t xml:space="preserve">slappe rand </w:t>
+      </w:r>
+      <w:r>
+        <w:t>op</w:t>
+      </w:r>
+      <w:r>
+        <w:t xml:space="preserve"> sterk</w:t>
+      </w:r>
+      <w:r>
+        <w:t xml:space="preserve">. Als de </w:t>
+      </w:r>
+      <w:r>
+        <w:t xml:space="preserve">slappe rand </w:t>
+      </w:r>
+      <w:r>
+        <w:t xml:space="preserve">niet aan een </w:t>
+      </w:r>
+      <w:r>
+        <w:t xml:space="preserve">sterke rand </w:t>
+      </w:r>
+      <w:r>
+        <w:t xml:space="preserve">vast zit wordt de </w:t>
+      </w:r>
+      <w:r>
+        <w:t xml:space="preserve">rand </w:t>
+      </w:r>
+      <w:r>
+        <w:t>op 0 gezet.</w:t>
+      </w:r>
+      <w:r>
+        <w:t xml:space="preserve"> Dus bestaat deze rand niet meer. Dit is de laatste en dus vijfde stap in het </w:t>
+      </w:r>
+      <w:proofErr w:type="spellStart"/>
+      <w:r>
+        <w:t>Canny</w:t>
+      </w:r>
+      <w:proofErr w:type="spellEnd"/>
+      <w:r>
+        <w:t xml:space="preserve"> </w:t>
+      </w:r>
+      <w:proofErr w:type="spellStart"/>
+      <w:r>
+        <w:t>process</w:t>
+      </w:r>
+      <w:proofErr w:type="spellEnd"/>
+      <w:r>
+        <w:t>.</w:t>
+      </w:r>
+    </w:p>
+    <w:p>
+      <w:pPr>
+        <w:pStyle w:val="Kop3"/>
+        <w:jc w:val="left"/>
+        <w:rPr>
+          <w:lang w:val="en-US"/>
+        </w:rPr>
+      </w:pPr>
+      <w:bookmarkStart w:id="34" w:name="_Toc5098695"/>
+      <w:r>
+        <w:rPr>
+          <w:lang w:val="en-US"/>
+        </w:rPr>
+        <w:t>1.</w:t>
+      </w:r>
+      <w:r>
+        <w:rPr>
+          <w:lang w:val="en-US"/>
+        </w:rPr>
+        <w:t>5</w:t>
+      </w:r>
+      <w:r>
+        <w:rPr>
+          <w:lang w:val="en-US"/>
+        </w:rPr>
+        <w:t xml:space="preserve">.7 </w:t>
+      </w:r>
+      <w:proofErr w:type="spellStart"/>
+      <w:r>
+        <w:rPr>
+          <w:lang w:val="en-US"/>
+        </w:rPr>
+        <w:t>toHistogram</w:t>
+      </w:r>
       <w:bookmarkEnd w:id="34"/>
+      <w:proofErr w:type="spellEnd"/>
     </w:p>
     <w:p>
       <w:pPr>
@@ -9270,7 +9310,41 @@
           <w:color w:val="000000"/>
           <w:lang w:val="en-US"/>
         </w:rPr>
-        <w:t xml:space="preserve"> tracking(</w:t>
+        <w:t xml:space="preserve"> </w:t>
+      </w:r>
+      <w:proofErr w:type="spellStart"/>
+      <w:r>
+        <w:rPr>
+          <w:rFonts w:cs="Consolas"/>
+          <w:color w:val="000000"/>
+          <w:lang w:val="en-US"/>
+        </w:rPr>
+        <w:t>toHistogram</w:t>
+      </w:r>
+      <w:proofErr w:type="spellEnd"/>
+      <w:r>
+        <w:rPr>
+          <w:rFonts w:cs="Consolas"/>
+          <w:color w:val="000000"/>
+          <w:lang w:val="en-US"/>
+        </w:rPr>
+        <w:t>(</w:t>
+      </w:r>
+      <w:r>
+        <w:rPr>
+          <w:rFonts w:cs="Consolas"/>
+          <w:color w:val="0000FF"/>
+          <w:lang w:val="en-US"/>
+        </w:rPr>
+        <w:t>const</w:t>
+      </w:r>
+      <w:r>
+        <w:rPr>
+          <w:rFonts w:cs="Consolas"/>
+          <w:color w:val="000000"/>
+          <w:lang w:val="en-US"/>
+        </w:rPr>
+        <w:t xml:space="preserve"> </w:t>
       </w:r>
       <w:proofErr w:type="spellStart"/>
       <w:r>
@@ -9304,7 +9378,23 @@
           <w:color w:val="000000"/>
           <w:lang w:val="en-US"/>
         </w:rPr>
-        <w:t xml:space="preserve">, </w:t>
+        <w:t>, std::</w:t>
+      </w:r>
+      <w:r>
+        <w:rPr>
+          <w:rFonts w:cs="Consolas"/>
+          <w:color w:val="2B91AF"/>
+          <w:lang w:val="en-US"/>
+        </w:rPr>
+        <w:t>array</w:t>
+      </w:r>
+      <w:r>
+        <w:rPr>
+          <w:rFonts w:cs="Consolas"/>
+          <w:color w:val="000000"/>
+          <w:lang w:val="en-US"/>
+        </w:rPr>
+        <w:t>&lt;</w:t>
       </w:r>
       <w:r>
         <w:rPr>
@@ -9312,31 +9402,15 @@
           <w:color w:val="0000FF"/>
           <w:lang w:val="en-US"/>
         </w:rPr>
-        <w:t>const</w:t>
-      </w:r>
-      <w:r>
-        <w:rPr>
-          <w:rFonts w:cs="Consolas"/>
-          <w:color w:val="000000"/>
-          <w:lang w:val="en-US"/>
-        </w:rPr>
-        <w:t xml:space="preserve"> </w:t>
-      </w:r>
-      <w:r>
-        <w:rPr>
-          <w:rFonts w:cs="Consolas"/>
-          <w:color w:val="2B91AF"/>
-          <w:lang w:val="en-US"/>
-        </w:rPr>
-        <w:t>Intensity</w:t>
-      </w:r>
-      <w:r>
-        <w:rPr>
-          <w:rFonts w:cs="Consolas"/>
-          <w:color w:val="000000"/>
-          <w:lang w:val="en-US"/>
-        </w:rPr>
-        <w:t xml:space="preserve"> &amp;</w:t>
+        <w:t>double</w:t>
+      </w:r>
+      <w:r>
+        <w:rPr>
+          <w:rFonts w:cs="Consolas"/>
+          <w:color w:val="000000"/>
+          <w:lang w:val="en-US"/>
+        </w:rPr>
+        <w:t>, 256&gt; &amp;</w:t>
       </w:r>
       <w:r>
         <w:rPr>
@@ -9344,55 +9418,7 @@
           <w:color w:val="808080"/>
           <w:lang w:val="en-US"/>
         </w:rPr>
-        <w:t>strong</w:t>
-      </w:r>
-      <w:r>
-        <w:rPr>
-          <w:rFonts w:cs="Consolas"/>
-          <w:color w:val="000000"/>
-          <w:lang w:val="en-US"/>
-        </w:rPr>
-        <w:t xml:space="preserve">, </w:t>
-      </w:r>
-      <w:r>
-        <w:rPr>
-          <w:rFonts w:cs="Consolas"/>
-          <w:color w:val="0000FF"/>
-          <w:lang w:val="en-US"/>
-        </w:rPr>
-        <w:t>const</w:t>
-      </w:r>
-      <w:r>
-        <w:rPr>
-          <w:rFonts w:cs="Consolas"/>
-          <w:color w:val="000000"/>
-          <w:lang w:val="en-US"/>
-        </w:rPr>
-        <w:t xml:space="preserve"> </w:t>
-      </w:r>
-      <w:r>
-        <w:rPr>
-          <w:rFonts w:cs="Consolas"/>
-          <w:color w:val="2B91AF"/>
-          <w:lang w:val="en-US"/>
-        </w:rPr>
-        <w:t>Intensity</w:t>
-      </w:r>
-      <w:r>
-        <w:rPr>
-          <w:rFonts w:cs="Consolas"/>
-          <w:color w:val="000000"/>
-          <w:lang w:val="en-US"/>
-        </w:rPr>
-        <w:t xml:space="preserve"> &amp;</w:t>
-      </w:r>
-      <w:r>
-        <w:rPr>
-          <w:rFonts w:cs="Consolas"/>
-          <w:color w:val="808080"/>
-          <w:lang w:val="en-US"/>
-        </w:rPr>
-        <w:t>weak</w:t>
+        <w:t>histogram</w:t>
       </w:r>
       <w:r>
         <w:rPr>
@@ -9408,58 +9434,10 @@
         <w:jc w:val="left"/>
       </w:pPr>
       <w:r>
-        <w:t xml:space="preserve">De tracking functie gaat voor iedere pixel na of deze een </w:t>
-      </w:r>
-      <w:r>
-        <w:t xml:space="preserve">slappe rand </w:t>
-      </w:r>
-      <w:r>
-        <w:t xml:space="preserve">is. als dit het geval is, kijkt hij of hij verbonden is met een </w:t>
-      </w:r>
-      <w:r>
-        <w:t>sterke rand</w:t>
-      </w:r>
-      <w:r>
-        <w:t xml:space="preserve">. In het geval dat hij aan een </w:t>
-      </w:r>
-      <w:r>
-        <w:t>sterke rand</w:t>
-      </w:r>
-      <w:r>
-        <w:t xml:space="preserve"> vast zit, zet hij de </w:t>
-      </w:r>
-      <w:r>
-        <w:t xml:space="preserve">slappe rand </w:t>
-      </w:r>
-      <w:r>
-        <w:t>op</w:t>
-      </w:r>
-      <w:r>
-        <w:t xml:space="preserve"> sterk</w:t>
-      </w:r>
-      <w:r>
-        <w:t xml:space="preserve">. Als de </w:t>
-      </w:r>
-      <w:r>
-        <w:t xml:space="preserve">slappe rand </w:t>
-      </w:r>
-      <w:r>
-        <w:t xml:space="preserve">niet aan een </w:t>
-      </w:r>
-      <w:r>
-        <w:t xml:space="preserve">sterke rand </w:t>
-      </w:r>
-      <w:r>
-        <w:t xml:space="preserve">vast zit wordt de </w:t>
-      </w:r>
-      <w:r>
-        <w:t xml:space="preserve">rand </w:t>
-      </w:r>
-      <w:r>
-        <w:t>op 0 gezet.</w:t>
-      </w:r>
-      <w:r>
-        <w:t xml:space="preserve"> Dus bestaat deze rand niet meer. Dit is de laatste en dus vijfde stap in het </w:t>
+        <w:t>Deze functie maakt van de afbeelding een histogram.</w:t>
+      </w:r>
+      <w:r>
+        <w:t xml:space="preserve"> De histogram wordt gemaakt van de image die meegegeven wordt. De uitkomst wordt opgeslagen in de parameter histogram. Dit is geen stap van </w:t>
       </w:r>
       <w:proofErr w:type="spellStart"/>
       <w:r>
@@ -9467,35 +9445,66 @@
       </w:r>
       <w:proofErr w:type="spellEnd"/>
       <w:r>
-        <w:t xml:space="preserve"> </w:t>
-      </w:r>
-      <w:proofErr w:type="spellStart"/>
-      <w:r>
-        <w:t>process</w:t>
-      </w:r>
-      <w:proofErr w:type="spellEnd"/>
-      <w:r>
-        <w:t>.</w:t>
+        <w:t xml:space="preserve">, maar is wel nodig om </w:t>
+      </w:r>
+      <w:proofErr w:type="spellStart"/>
+      <w:r>
+        <w:t>otsu</w:t>
+      </w:r>
+      <w:proofErr w:type="spellEnd"/>
+      <w:r>
+        <w:t xml:space="preserve"> te kunnen uitvoeren. </w:t>
+      </w:r>
+      <w:proofErr w:type="spellStart"/>
+      <w:r>
+        <w:t>Otsu</w:t>
+      </w:r>
+      <w:proofErr w:type="spellEnd"/>
+      <w:r>
+        <w:t xml:space="preserve"> hebben wij toegevoegd om automatisch de </w:t>
+      </w:r>
+      <w:proofErr w:type="spellStart"/>
+      <w:r>
+        <w:t>threshold</w:t>
+      </w:r>
+      <w:proofErr w:type="spellEnd"/>
+      <w:r>
+        <w:t xml:space="preserve"> waarde te bepalen.</w:t>
       </w:r>
     </w:p>
     <w:p>
       <w:pPr>
         <w:pStyle w:val="Kop3"/>
         <w:jc w:val="left"/>
-      </w:pPr>
-      <w:bookmarkStart w:id="35" w:name="_Toc5097355"/>
-      <w:r>
+        <w:rPr>
+          <w:lang w:val="en-US"/>
+        </w:rPr>
+      </w:pPr>
+      <w:bookmarkStart w:id="35" w:name="_Toc5098696"/>
+      <w:r>
+        <w:rPr>
+          <w:lang w:val="en-US"/>
+        </w:rPr>
         <w:t>1.</w:t>
       </w:r>
       <w:r>
+        <w:rPr>
+          <w:lang w:val="en-US"/>
+        </w:rPr>
         <w:t>5</w:t>
       </w:r>
       <w:r>
-        <w:t xml:space="preserve">.7 </w:t>
-      </w:r>
-      <w:proofErr w:type="spellStart"/>
-      <w:r>
-        <w:t>toHistogram</w:t>
+        <w:rPr>
+          <w:lang w:val="en-US"/>
+        </w:rPr>
+        <w:t xml:space="preserve">.8 </w:t>
+      </w:r>
+      <w:proofErr w:type="spellStart"/>
+      <w:r>
+        <w:rPr>
+          <w:lang w:val="en-US"/>
+        </w:rPr>
+        <w:t>otsu</w:t>
       </w:r>
       <w:bookmarkEnd w:id="35"/>
       <w:proofErr w:type="spellEnd"/>
@@ -9504,214 +9513,10 @@
       <w:pPr>
         <w:jc w:val="left"/>
         <w:rPr>
-          <w:lang w:val="en-US"/>
-        </w:rPr>
-      </w:pPr>
-      <w:r>
-        <w:rPr>
-          <w:rFonts w:cs="Consolas"/>
-          <w:color w:val="0000FF"/>
-          <w:lang w:val="en-US"/>
-        </w:rPr>
-        <w:t>void</w:t>
-      </w:r>
-      <w:r>
-        <w:rPr>
-          <w:rFonts w:cs="Consolas"/>
-          <w:color w:val="000000"/>
-          <w:lang w:val="en-US"/>
-        </w:rPr>
-        <w:t xml:space="preserve"> </w:t>
-      </w:r>
-      <w:proofErr w:type="spellStart"/>
-      <w:r>
-        <w:rPr>
-          <w:rFonts w:cs="Consolas"/>
-          <w:color w:val="000000"/>
-          <w:lang w:val="en-US"/>
-        </w:rPr>
-        <w:t>toHistogram</w:t>
-      </w:r>
-      <w:proofErr w:type="spellEnd"/>
-      <w:r>
-        <w:rPr>
-          <w:rFonts w:cs="Consolas"/>
-          <w:color w:val="000000"/>
-          <w:lang w:val="en-US"/>
-        </w:rPr>
-        <w:t>(</w:t>
-      </w:r>
-      <w:r>
-        <w:rPr>
-          <w:rFonts w:cs="Consolas"/>
-          <w:color w:val="0000FF"/>
-          <w:lang w:val="en-US"/>
-        </w:rPr>
-        <w:t>const</w:t>
-      </w:r>
-      <w:r>
-        <w:rPr>
-          <w:rFonts w:cs="Consolas"/>
-          <w:color w:val="000000"/>
-          <w:lang w:val="en-US"/>
-        </w:rPr>
-        <w:t xml:space="preserve"> </w:t>
-      </w:r>
-      <w:proofErr w:type="spellStart"/>
-      <w:r>
-        <w:rPr>
-          <w:rFonts w:cs="Consolas"/>
-          <w:color w:val="2B91AF"/>
-          <w:lang w:val="en-US"/>
-        </w:rPr>
-        <w:t>imageVector</w:t>
-      </w:r>
-      <w:proofErr w:type="spellEnd"/>
-      <w:r>
-        <w:rPr>
-          <w:rFonts w:cs="Consolas"/>
-          <w:color w:val="000000"/>
-          <w:lang w:val="en-US"/>
-        </w:rPr>
-        <w:t xml:space="preserve"> &amp;</w:t>
-      </w:r>
-      <w:r>
-        <w:rPr>
-          <w:rFonts w:cs="Consolas"/>
-          <w:color w:val="808080"/>
-          <w:lang w:val="en-US"/>
-        </w:rPr>
-        <w:t>image</w:t>
-      </w:r>
-      <w:r>
-        <w:rPr>
-          <w:rFonts w:cs="Consolas"/>
-          <w:color w:val="000000"/>
-          <w:lang w:val="en-US"/>
-        </w:rPr>
-        <w:t>, std::</w:t>
-      </w:r>
-      <w:r>
-        <w:rPr>
-          <w:rFonts w:cs="Consolas"/>
-          <w:color w:val="2B91AF"/>
-          <w:lang w:val="en-US"/>
-        </w:rPr>
-        <w:t>array</w:t>
-      </w:r>
-      <w:r>
-        <w:rPr>
-          <w:rFonts w:cs="Consolas"/>
-          <w:color w:val="000000"/>
-          <w:lang w:val="en-US"/>
-        </w:rPr>
-        <w:t>&lt;</w:t>
-      </w:r>
-      <w:r>
-        <w:rPr>
-          <w:rFonts w:cs="Consolas"/>
-          <w:color w:val="0000FF"/>
-          <w:lang w:val="en-US"/>
-        </w:rPr>
-        <w:t>double</w:t>
-      </w:r>
-      <w:r>
-        <w:rPr>
-          <w:rFonts w:cs="Consolas"/>
-          <w:color w:val="000000"/>
-          <w:lang w:val="en-US"/>
-        </w:rPr>
-        <w:t>, 256&gt; &amp;</w:t>
-      </w:r>
-      <w:r>
-        <w:rPr>
-          <w:rFonts w:cs="Consolas"/>
-          <w:color w:val="808080"/>
-          <w:lang w:val="en-US"/>
-        </w:rPr>
-        <w:t>histogram</w:t>
-      </w:r>
-      <w:r>
-        <w:rPr>
-          <w:rFonts w:cs="Consolas"/>
-          <w:color w:val="000000"/>
-          <w:lang w:val="en-US"/>
-        </w:rPr>
-        <w:t>);</w:t>
-      </w:r>
-    </w:p>
-    <w:p>
-      <w:pPr>
-        <w:jc w:val="left"/>
-      </w:pPr>
-      <w:r>
-        <w:t>Deze functie maakt van de afbeelding een histogram.</w:t>
-      </w:r>
-      <w:r>
-        <w:t xml:space="preserve"> De histogram wordt gemaakt van de image die meegegeven wordt. De uitkomst wordt opgeslagen in de parameter histogram. Dit is geen stap van </w:t>
-      </w:r>
-      <w:proofErr w:type="spellStart"/>
-      <w:r>
-        <w:t>Canny</w:t>
-      </w:r>
-      <w:proofErr w:type="spellEnd"/>
-      <w:r>
-        <w:t xml:space="preserve">, maar is wel nodig om </w:t>
-      </w:r>
-      <w:proofErr w:type="spellStart"/>
-      <w:r>
-        <w:t>otsu</w:t>
-      </w:r>
-      <w:proofErr w:type="spellEnd"/>
-      <w:r>
-        <w:t xml:space="preserve"> te kunnen uitvoeren. </w:t>
-      </w:r>
-      <w:proofErr w:type="spellStart"/>
-      <w:r>
-        <w:t>Otsu</w:t>
-      </w:r>
-      <w:proofErr w:type="spellEnd"/>
-      <w:r>
-        <w:t xml:space="preserve"> hebben wij toegevoegd om automatisch de </w:t>
-      </w:r>
-      <w:proofErr w:type="spellStart"/>
-      <w:r>
-        <w:t>threshold</w:t>
-      </w:r>
-      <w:proofErr w:type="spellEnd"/>
-      <w:r>
-        <w:t xml:space="preserve"> waarde te bepalen.</w:t>
-      </w:r>
-    </w:p>
-    <w:p>
-      <w:pPr>
-        <w:pStyle w:val="Kop3"/>
-        <w:jc w:val="left"/>
-      </w:pPr>
-      <w:bookmarkStart w:id="36" w:name="_Toc5097356"/>
-      <w:r>
-        <w:t>1.</w:t>
-      </w:r>
-      <w:r>
-        <w:t>5</w:t>
-      </w:r>
-      <w:r>
-        <w:t xml:space="preserve">.8 </w:t>
-      </w:r>
-      <w:proofErr w:type="spellStart"/>
-      <w:r>
-        <w:t>otsu</w:t>
-      </w:r>
-      <w:bookmarkEnd w:id="36"/>
-      <w:proofErr w:type="spellEnd"/>
-    </w:p>
-    <w:p>
-      <w:pPr>
-        <w:jc w:val="left"/>
-        <w:rPr>
           <w:rFonts w:cs="Consolas"/>
           <w:color w:val="000000"/>
           <w:szCs w:val="19"/>
+          <w:lang w:val="en-US"/>
         </w:rPr>
       </w:pPr>
       <w:r>
@@ -9719,6 +9524,7 @@
           <w:rFonts w:cs="Consolas"/>
           <w:color w:val="0000FF"/>
           <w:szCs w:val="19"/>
+          <w:lang w:val="en-US"/>
         </w:rPr>
         <w:t>double</w:t>
       </w:r>
@@ -9727,6 +9533,7 @@
           <w:rFonts w:cs="Consolas"/>
           <w:color w:val="000000"/>
           <w:szCs w:val="19"/>
+          <w:lang w:val="en-US"/>
         </w:rPr>
         <w:t xml:space="preserve"> </w:t>
       </w:r>
@@ -9736,6 +9543,7 @@
           <w:rFonts w:cs="Consolas"/>
           <w:color w:val="000000"/>
           <w:szCs w:val="19"/>
+          <w:lang w:val="en-US"/>
         </w:rPr>
         <w:t>otsu</w:t>
       </w:r>
@@ -9745,6 +9553,7 @@
           <w:rFonts w:cs="Consolas"/>
           <w:color w:val="000000"/>
           <w:szCs w:val="19"/>
+          <w:lang w:val="en-US"/>
         </w:rPr>
         <w:t>(</w:t>
       </w:r>
@@ -9753,6 +9562,7 @@
           <w:rFonts w:cs="Consolas"/>
           <w:color w:val="0000FF"/>
           <w:szCs w:val="19"/>
+          <w:lang w:val="en-US"/>
         </w:rPr>
         <w:t>int</w:t>
       </w:r>
@@ -9761,6 +9571,7 @@
           <w:rFonts w:cs="Consolas"/>
           <w:color w:val="000000"/>
           <w:szCs w:val="19"/>
+          <w:lang w:val="en-US"/>
         </w:rPr>
         <w:t xml:space="preserve"> </w:t>
       </w:r>
@@ -9770,6 +9581,7 @@
           <w:rFonts w:cs="Consolas"/>
           <w:color w:val="808080"/>
           <w:szCs w:val="19"/>
+          <w:lang w:val="en-US"/>
         </w:rPr>
         <w:t>totalAmountOfPixels</w:t>
       </w:r>
@@ -9779,32 +9591,16 @@
           <w:rFonts w:cs="Consolas"/>
           <w:color w:val="000000"/>
           <w:szCs w:val="19"/>
-        </w:rPr>
-        <w:t xml:space="preserve">, </w:t>
-      </w:r>
-      <w:proofErr w:type="spellStart"/>
-      <w:r>
-        <w:rPr>
-          <w:rFonts w:cs="Consolas"/>
-          <w:color w:val="000000"/>
-          <w:szCs w:val="19"/>
-        </w:rPr>
-        <w:t>std</w:t>
-      </w:r>
-      <w:proofErr w:type="spellEnd"/>
-      <w:r>
-        <w:rPr>
-          <w:rFonts w:cs="Consolas"/>
-          <w:color w:val="000000"/>
-          <w:szCs w:val="19"/>
-        </w:rPr>
-        <w:t>::</w:t>
+          <w:lang w:val="en-US"/>
+        </w:rPr>
+        <w:t>, std::</w:t>
       </w:r>
       <w:r>
         <w:rPr>
           <w:rFonts w:cs="Consolas"/>
           <w:color w:val="2B91AF"/>
           <w:szCs w:val="19"/>
+          <w:lang w:val="en-US"/>
         </w:rPr>
         <w:t>array</w:t>
       </w:r>
@@ -9813,6 +9609,7 @@
           <w:rFonts w:cs="Consolas"/>
           <w:color w:val="000000"/>
           <w:szCs w:val="19"/>
+          <w:lang w:val="en-US"/>
         </w:rPr>
         <w:t>&lt;</w:t>
       </w:r>
@@ -9821,6 +9618,7 @@
           <w:rFonts w:cs="Consolas"/>
           <w:color w:val="0000FF"/>
           <w:szCs w:val="19"/>
+          <w:lang w:val="en-US"/>
         </w:rPr>
         <w:t>double</w:t>
       </w:r>
@@ -9829,6 +9627,7 @@
           <w:rFonts w:cs="Consolas"/>
           <w:color w:val="000000"/>
           <w:szCs w:val="19"/>
+          <w:lang w:val="en-US"/>
         </w:rPr>
         <w:t xml:space="preserve">, 256&gt;&amp; </w:t>
       </w:r>
@@ -9837,6 +9636,7 @@
           <w:rFonts w:cs="Consolas"/>
           <w:color w:val="808080"/>
           <w:szCs w:val="19"/>
+          <w:lang w:val="en-US"/>
         </w:rPr>
         <w:t>histogram</w:t>
       </w:r>
@@ -9845,6 +9645,7 @@
           <w:rFonts w:cs="Consolas"/>
           <w:color w:val="000000"/>
           <w:szCs w:val="19"/>
+          <w:lang w:val="en-US"/>
         </w:rPr>
         <w:t>);</w:t>
       </w:r>
@@ -9917,11 +9718,11 @@
         </w:numPr>
         <w:jc w:val="left"/>
       </w:pPr>
-      <w:bookmarkStart w:id="37" w:name="_Toc5097357"/>
+      <w:bookmarkStart w:id="36" w:name="_Toc5098697"/>
       <w:r>
         <w:t>Evaluatie</w:t>
       </w:r>
-      <w:bookmarkEnd w:id="37"/>
+      <w:bookmarkEnd w:id="36"/>
     </w:p>
     <w:p>
       <w:pPr>
@@ -10011,12 +9812,12 @@
         </w:numPr>
         <w:jc w:val="left"/>
       </w:pPr>
-      <w:bookmarkStart w:id="38" w:name="_Toc5097358"/>
+      <w:bookmarkStart w:id="37" w:name="_Toc5098698"/>
       <w:r>
         <w:lastRenderedPageBreak/>
         <w:t>Bronnen</w:t>
       </w:r>
-      <w:bookmarkEnd w:id="38"/>
+      <w:bookmarkEnd w:id="37"/>
     </w:p>
     <w:p>
       <w:pPr>

</xml_diff>